<commit_message>
reviewed description , objective and problem def
</commit_message>
<xml_diff>
--- a/report/arif/ShoppingMallManagementSystem-Synopsis.docx
+++ b/report/arif/ShoppingMallManagementSystem-Synopsis.docx
@@ -4141,8 +4141,6 @@
           <w:lang w:val="en-IN"/>
         </w:rPr>
       </w:pPr>
-      <w:bookmarkStart w:id="0" w:name="_GoBack"/>
-      <w:bookmarkEnd w:id="0"/>
       <w:r>
         <w:rPr>
           <w:b/>
@@ -4183,11 +4181,12 @@
           <w:docGrid w:linePitch="360"/>
         </w:sectPr>
       </w:pPr>
-      <w:bookmarkStart w:id="1" w:name="h.3j14wi-8d6mhn"/>
-      <w:bookmarkStart w:id="2" w:name="h.otyh8c-64xv0j"/>
+      <w:bookmarkStart w:id="0" w:name="h.3j14wi-8d6mhn"/>
+      <w:bookmarkStart w:id="1" w:name="h.otyh8c-64xv0j"/>
+      <w:bookmarkEnd w:id="0"/>
       <w:bookmarkEnd w:id="1"/>
-      <w:bookmarkEnd w:id="2"/>
-      <w:r>
+      <w:r>
+        <w:lastRenderedPageBreak/>
         <w:t xml:space="preserve">                                        </w:t>
       </w:r>
       <w:r>
@@ -5638,7 +5637,6 @@
         <w:rPr>
           <w:noProof/>
         </w:rPr>
-        <w:lastRenderedPageBreak/>
         <w:t>Input</w:t>
       </w:r>
       <w:r>
@@ -5755,6 +5753,7 @@
         <w:rPr>
           <w:noProof/>
         </w:rPr>
+        <w:lastRenderedPageBreak/>
         <w:t>Output</w:t>
       </w:r>
       <w:r>
@@ -7205,7 +7204,6 @@
         <w:rPr>
           <w:noProof/>
         </w:rPr>
-        <w:lastRenderedPageBreak/>
         <w:t>Output</w:t>
       </w:r>
       <w:r>
@@ -7322,6 +7320,7 @@
         <w:rPr>
           <w:noProof/>
         </w:rPr>
+        <w:lastRenderedPageBreak/>
         <w:t>Introduction</w:t>
       </w:r>
       <w:r>
@@ -8776,7 +8775,6 @@
         <w:rPr>
           <w:noProof/>
         </w:rPr>
-        <w:lastRenderedPageBreak/>
         <w:t>Scope of the Solution</w:t>
       </w:r>
       <w:r>
@@ -8897,6 +8895,7 @@
         <w:rPr>
           <w:noProof/>
         </w:rPr>
+        <w:lastRenderedPageBreak/>
         <w:t>Context Diagram</w:t>
       </w:r>
       <w:r>
@@ -10277,41 +10276,40 @@
           <w:rFonts w:eastAsia="Arial"/>
         </w:rPr>
       </w:pPr>
-      <w:bookmarkStart w:id="3" w:name="__RefHeading__7_190575563"/>
-      <w:bookmarkStart w:id="4" w:name="_Toc359930631"/>
+      <w:bookmarkStart w:id="2" w:name="__RefHeading__7_190575563"/>
+      <w:bookmarkStart w:id="3" w:name="_Toc359930631"/>
+      <w:bookmarkEnd w:id="2"/>
+      <w:r>
+        <w:rPr>
+          <w:rFonts w:eastAsia="Arial"/>
+        </w:rPr>
+        <w:t xml:space="preserve">Introduction &amp; </w:t>
+      </w:r>
+      <w:r>
+        <w:rPr>
+          <w:rFonts w:eastAsia="Arial"/>
+        </w:rPr>
+        <w:t>Objective</w:t>
+      </w:r>
+      <w:r>
+        <w:rPr>
+          <w:rFonts w:eastAsia="Arial"/>
+        </w:rPr>
+        <w:t xml:space="preserve"> of the Project:</w:t>
+      </w:r>
       <w:bookmarkEnd w:id="3"/>
-      <w:r>
-        <w:rPr>
-          <w:rFonts w:eastAsia="Arial"/>
-        </w:rPr>
-        <w:lastRenderedPageBreak/>
-        <w:t xml:space="preserve">Introduction &amp; </w:t>
-      </w:r>
-      <w:r>
-        <w:rPr>
-          <w:rFonts w:eastAsia="Arial"/>
-        </w:rPr>
-        <w:t>Objective</w:t>
-      </w:r>
-      <w:r>
-        <w:rPr>
-          <w:rFonts w:eastAsia="Arial"/>
-        </w:rPr>
-        <w:t xml:space="preserve"> of the Project:</w:t>
+    </w:p>
+    <w:p>
+      <w:pPr>
+        <w:pStyle w:val="Heading2"/>
+      </w:pPr>
+      <w:bookmarkStart w:id="4" w:name="_Toc344229887"/>
+      <w:bookmarkStart w:id="5" w:name="_Toc359930632"/>
+      <w:r>
+        <w:t>Introduction</w:t>
       </w:r>
       <w:bookmarkEnd w:id="4"/>
-    </w:p>
-    <w:p>
-      <w:pPr>
-        <w:pStyle w:val="Heading2"/>
-      </w:pPr>
-      <w:bookmarkStart w:id="5" w:name="_Toc344229887"/>
-      <w:bookmarkStart w:id="6" w:name="_Toc359930632"/>
-      <w:r>
-        <w:t>Introduction</w:t>
-      </w:r>
       <w:bookmarkEnd w:id="5"/>
-      <w:bookmarkEnd w:id="6"/>
     </w:p>
     <w:p/>
     <w:p>
@@ -10383,21 +10381,21 @@
       <w:pPr>
         <w:pStyle w:val="Heading2"/>
       </w:pPr>
-      <w:bookmarkStart w:id="7" w:name="_Toc344229888"/>
-      <w:bookmarkStart w:id="8" w:name="_Toc359930633"/>
+      <w:bookmarkStart w:id="6" w:name="_Toc344229888"/>
+      <w:bookmarkStart w:id="7" w:name="_Toc359930633"/>
       <w:r>
         <w:t>Objective</w:t>
       </w:r>
+      <w:bookmarkEnd w:id="6"/>
       <w:bookmarkEnd w:id="7"/>
-      <w:bookmarkEnd w:id="8"/>
     </w:p>
     <w:p>
       <w:pPr>
         <w:ind w:firstLine="720"/>
         <w:jc w:val="both"/>
       </w:pPr>
-      <w:bookmarkStart w:id="9" w:name="__RefHeading__9_190575563"/>
-      <w:bookmarkEnd w:id="9"/>
+      <w:bookmarkStart w:id="8" w:name="__RefHeading__9_190575563"/>
+      <w:bookmarkEnd w:id="8"/>
     </w:p>
     <w:p>
       <w:pPr>
@@ -10703,19 +10701,28 @@
     </w:p>
     <w:p>
       <w:pPr>
+        <w:pStyle w:val="ListParagraph"/>
+        <w:spacing w:before="200"/>
+        <w:ind w:left="0"/>
+        <w:jc w:val="both"/>
+      </w:pPr>
+    </w:p>
+    <w:p>
+      <w:pPr>
         <w:pStyle w:val="Heading1"/>
         <w:rPr>
           <w:rFonts w:eastAsia="Arial"/>
         </w:rPr>
       </w:pPr>
-      <w:bookmarkStart w:id="10" w:name="_Toc359930634"/>
+      <w:bookmarkStart w:id="9" w:name="_Toc359930634"/>
       <w:r>
         <w:rPr>
           <w:rFonts w:eastAsia="Arial"/>
         </w:rPr>
+        <w:lastRenderedPageBreak/>
         <w:t>Project Category:</w:t>
       </w:r>
-      <w:bookmarkEnd w:id="10"/>
+      <w:bookmarkEnd w:id="9"/>
     </w:p>
     <w:p>
       <w:pPr>
@@ -10740,7 +10747,7 @@
       <w:tblGrid>
         <w:gridCol w:w="2027"/>
         <w:gridCol w:w="270"/>
-        <w:gridCol w:w="4291"/>
+        <w:gridCol w:w="4336"/>
       </w:tblGrid>
       <w:tr>
         <w:trPr>
@@ -10808,6 +10815,12 @@
                 <w:rFonts w:eastAsia="Arial"/>
               </w:rPr>
               <w:t>WPF</w:t>
+            </w:r>
+            <w:r>
+              <w:rPr>
+                <w:rFonts w:eastAsia="Arial"/>
+              </w:rPr>
+              <w:t xml:space="preserve"> , Html 5</w:t>
             </w:r>
           </w:p>
         </w:tc>
@@ -10947,7 +10960,19 @@
               <w:rPr>
                 <w:rFonts w:eastAsia="Arial"/>
               </w:rPr>
-              <w:t>HTML, JavaScript, PHP, WordPress, CSS, Bootstrap</w:t>
+              <w:t>HTML, JavaScript, PHP, Word</w:t>
+            </w:r>
+            <w:r>
+              <w:rPr>
+                <w:rFonts w:eastAsia="Arial"/>
+              </w:rPr>
+              <w:t xml:space="preserve"> </w:t>
+            </w:r>
+            <w:r>
+              <w:rPr>
+                <w:rFonts w:eastAsia="Arial"/>
+              </w:rPr>
+              <w:t>Press, CSS, Bootstrap</w:t>
             </w:r>
           </w:p>
         </w:tc>
@@ -11103,53 +11128,53 @@
           <w:rFonts w:eastAsia="Arial"/>
         </w:rPr>
       </w:pPr>
-      <w:bookmarkStart w:id="11" w:name="_Toc275799013"/>
-      <w:bookmarkStart w:id="12" w:name="_Toc279742018"/>
-      <w:bookmarkStart w:id="13" w:name="_Toc359930635"/>
+      <w:bookmarkStart w:id="10" w:name="_Toc275799013"/>
+      <w:bookmarkStart w:id="11" w:name="_Toc279742018"/>
+      <w:bookmarkStart w:id="12" w:name="_Toc359930635"/>
       <w:r>
         <w:rPr>
           <w:rFonts w:eastAsia="Arial"/>
         </w:rPr>
         <w:t xml:space="preserve">Project </w:t>
       </w:r>
+      <w:bookmarkEnd w:id="10"/>
+      <w:r>
+        <w:rPr>
+          <w:rFonts w:eastAsia="Arial"/>
+        </w:rPr>
+        <w:t>Structure:</w:t>
+      </w:r>
       <w:bookmarkEnd w:id="11"/>
+      <w:bookmarkEnd w:id="12"/>
+    </w:p>
+    <w:p>
+      <w:pPr>
+        <w:pStyle w:val="Heading2"/>
+      </w:pPr>
+      <w:bookmarkStart w:id="13" w:name="_Toc275799014"/>
+      <w:bookmarkStart w:id="14" w:name="_Toc279742021"/>
+      <w:bookmarkStart w:id="15" w:name="_Toc359930636"/>
       <w:r>
         <w:rPr>
           <w:rFonts w:eastAsia="Arial"/>
         </w:rPr>
-        <w:t>Structure:</w:t>
-      </w:r>
-      <w:bookmarkEnd w:id="12"/>
+        <w:t>Tools/Platforms used (</w:t>
+      </w:r>
+      <w:r>
+        <w:rPr>
+          <w:rFonts w:eastAsia="Arial"/>
+        </w:rPr>
+        <w:t>Hardware</w:t>
+      </w:r>
+      <w:r>
+        <w:rPr>
+          <w:rFonts w:eastAsia="Arial"/>
+        </w:rPr>
+        <w:t>/Software):</w:t>
+      </w:r>
       <w:bookmarkEnd w:id="13"/>
-    </w:p>
-    <w:p>
-      <w:pPr>
-        <w:pStyle w:val="Heading2"/>
-      </w:pPr>
-      <w:bookmarkStart w:id="14" w:name="_Toc275799014"/>
-      <w:bookmarkStart w:id="15" w:name="_Toc279742021"/>
-      <w:bookmarkStart w:id="16" w:name="_Toc359930636"/>
-      <w:r>
-        <w:rPr>
-          <w:rFonts w:eastAsia="Arial"/>
-        </w:rPr>
-        <w:t>Tools/Platforms used (</w:t>
-      </w:r>
-      <w:r>
-        <w:rPr>
-          <w:rFonts w:eastAsia="Arial"/>
-        </w:rPr>
-        <w:t>Hardware</w:t>
-      </w:r>
-      <w:r>
-        <w:rPr>
-          <w:rFonts w:eastAsia="Arial"/>
-        </w:rPr>
-        <w:t>/Software):</w:t>
-      </w:r>
       <w:bookmarkEnd w:id="14"/>
       <w:bookmarkEnd w:id="15"/>
-      <w:bookmarkEnd w:id="16"/>
     </w:p>
     <w:p>
       <w:pPr>
@@ -11166,16 +11191,16 @@
           <w:rFonts w:ascii="Times New Roman" w:eastAsia="Arial" w:hAnsi="Times New Roman"/>
         </w:rPr>
       </w:pPr>
-      <w:bookmarkStart w:id="17" w:name="_Toc279742022"/>
-      <w:bookmarkStart w:id="18" w:name="_Toc359930637"/>
+      <w:bookmarkStart w:id="16" w:name="_Toc279742022"/>
+      <w:bookmarkStart w:id="17" w:name="_Toc359930637"/>
       <w:r>
         <w:rPr>
           <w:rFonts w:ascii="Times New Roman" w:eastAsia="Arial" w:hAnsi="Times New Roman"/>
         </w:rPr>
         <w:t>Hardware:</w:t>
       </w:r>
+      <w:bookmarkEnd w:id="16"/>
       <w:bookmarkEnd w:id="17"/>
-      <w:bookmarkEnd w:id="18"/>
     </w:p>
     <w:p>
       <w:pPr>
@@ -11261,16 +11286,16 @@
           <w:rFonts w:ascii="Times New Roman" w:eastAsia="Arial" w:hAnsi="Times New Roman"/>
         </w:rPr>
       </w:pPr>
-      <w:bookmarkStart w:id="19" w:name="_Toc279742023"/>
-      <w:bookmarkStart w:id="20" w:name="_Toc359930638"/>
+      <w:bookmarkStart w:id="18" w:name="_Toc279742023"/>
+      <w:bookmarkStart w:id="19" w:name="_Toc359930638"/>
       <w:r>
         <w:rPr>
           <w:rFonts w:ascii="Times New Roman" w:eastAsia="Arial" w:hAnsi="Times New Roman"/>
         </w:rPr>
         <w:t>Software:</w:t>
       </w:r>
+      <w:bookmarkEnd w:id="18"/>
       <w:bookmarkEnd w:id="19"/>
-      <w:bookmarkEnd w:id="20"/>
     </w:p>
     <w:p>
       <w:pPr>
@@ -11430,28 +11455,29 @@
       <w:pPr>
         <w:pStyle w:val="Heading1"/>
       </w:pPr>
-      <w:bookmarkStart w:id="21" w:name="_Toc359930639"/>
-      <w:r>
+      <w:bookmarkStart w:id="20" w:name="_Toc359930639"/>
+      <w:r>
+        <w:lastRenderedPageBreak/>
         <w:t>REQUIREMENTS AND ANALYSIS</w:t>
       </w:r>
+      <w:bookmarkEnd w:id="20"/>
+    </w:p>
+    <w:p>
+      <w:pPr>
+        <w:pStyle w:val="Heading2"/>
+      </w:pPr>
+      <w:bookmarkStart w:id="21" w:name="_Toc320841479"/>
+      <w:bookmarkStart w:id="22" w:name="_Toc344229894"/>
+      <w:bookmarkStart w:id="23" w:name="_Toc359930640"/>
+      <w:r>
+        <w:t>Problem Definition</w:t>
+      </w:r>
       <w:bookmarkEnd w:id="21"/>
-    </w:p>
-    <w:p>
-      <w:pPr>
-        <w:pStyle w:val="Heading2"/>
-      </w:pPr>
-      <w:bookmarkStart w:id="22" w:name="_Toc320841479"/>
-      <w:bookmarkStart w:id="23" w:name="_Toc344229894"/>
-      <w:bookmarkStart w:id="24" w:name="_Toc359930640"/>
-      <w:r>
-        <w:t>Problem Definition</w:t>
-      </w:r>
       <w:bookmarkEnd w:id="22"/>
+      <w:r>
+        <w:t>.</w:t>
+      </w:r>
       <w:bookmarkEnd w:id="23"/>
-      <w:r>
-        <w:t>.</w:t>
-      </w:r>
-      <w:bookmarkEnd w:id="24"/>
     </w:p>
     <w:p>
       <w:pPr>
@@ -11595,8 +11621,19 @@
         <w:t>System aims</w:t>
       </w:r>
       <w:r>
-        <w:t xml:space="preserve"> to automate online shopping system</w:t>
-      </w:r>
+        <w:t xml:space="preserve"> to </w:t>
+      </w:r>
+      <w:r>
+        <w:t xml:space="preserve">make user’s </w:t>
+      </w:r>
+      <w:r>
+        <w:t xml:space="preserve">shopping </w:t>
+      </w:r>
+      <w:r>
+        <w:t>mall experience better</w:t>
+      </w:r>
+      <w:bookmarkStart w:id="24" w:name="_GoBack"/>
+      <w:bookmarkEnd w:id="24"/>
       <w:r>
         <w:t xml:space="preserve"> and </w:t>
       </w:r>
@@ -11778,6 +11815,7 @@
       </w:pPr>
       <w:bookmarkStart w:id="32" w:name="_Toc359930648"/>
       <w:r>
+        <w:lastRenderedPageBreak/>
         <w:t>Enter new Product</w:t>
       </w:r>
       <w:r>
@@ -12009,23 +12047,105 @@
     </w:p>
     <w:p>
       <w:r>
+        <w:t>Old username and password will be replaced by user provided new username and password after authenticating.</w:t>
+      </w:r>
+    </w:p>
+    <w:p>
+      <w:pPr>
+        <w:pStyle w:val="Heading5"/>
+      </w:pPr>
+      <w:bookmarkStart w:id="46" w:name="_Toc359930662"/>
+      <w:r>
         <w:lastRenderedPageBreak/>
-        <w:t>Old username and password will be replaced by user provided new username and password after authenticating.</w:t>
-      </w:r>
+        <w:t>Output</w:t>
+      </w:r>
+      <w:bookmarkEnd w:id="46"/>
+    </w:p>
+    <w:p>
+      <w:r>
+        <w:t>Password and Username can be changed according to the higher authority requirement whenever they want to change for better security of the System.</w:t>
+      </w:r>
+    </w:p>
+    <w:p/>
+    <w:p>
+      <w:pPr>
+        <w:pStyle w:val="Heading4"/>
+      </w:pPr>
+      <w:bookmarkStart w:id="47" w:name="_Toc359930663"/>
+      <w:r>
+        <w:t>S</w:t>
+      </w:r>
+      <w:r>
+        <w:t>how Shop Details</w:t>
+      </w:r>
+      <w:bookmarkEnd w:id="47"/>
     </w:p>
     <w:p>
       <w:pPr>
         <w:pStyle w:val="Heading5"/>
       </w:pPr>
-      <w:bookmarkStart w:id="46" w:name="_Toc359930662"/>
+      <w:bookmarkStart w:id="48" w:name="_Toc359930664"/>
+      <w:r>
+        <w:t>Introduction</w:t>
+      </w:r>
+      <w:bookmarkEnd w:id="48"/>
+    </w:p>
+    <w:p>
+      <w:r>
+        <w:t>E</w:t>
+      </w:r>
+      <w:r>
+        <w:t>very shop details are available for customers.</w:t>
+      </w:r>
+    </w:p>
+    <w:p>
+      <w:pPr>
+        <w:pStyle w:val="Heading5"/>
+      </w:pPr>
+      <w:bookmarkStart w:id="49" w:name="_Toc359930665"/>
+      <w:r>
+        <w:t>Input</w:t>
+      </w:r>
+      <w:bookmarkEnd w:id="49"/>
+    </w:p>
+    <w:p>
+      <w:r>
+        <w:t>Customers click on show shop details button.</w:t>
+      </w:r>
+    </w:p>
+    <w:p>
+      <w:pPr>
+        <w:pStyle w:val="Heading5"/>
+      </w:pPr>
+      <w:bookmarkStart w:id="50" w:name="_Toc359930666"/>
+      <w:r>
+        <w:t>Processing</w:t>
+      </w:r>
+      <w:bookmarkEnd w:id="50"/>
+    </w:p>
+    <w:p>
+      <w:pPr>
+        <w:rPr>
+          <w:b/>
+        </w:rPr>
+      </w:pPr>
+      <w:r>
+        <w:t>All details of a shop along with rating and review are fetched from database.</w:t>
+      </w:r>
+    </w:p>
+    <w:p>
+      <w:pPr>
+        <w:pStyle w:val="Heading5"/>
+      </w:pPr>
+      <w:bookmarkStart w:id="51" w:name="_Toc359930667"/>
       <w:r>
         <w:t>Output</w:t>
       </w:r>
-      <w:bookmarkEnd w:id="46"/>
-    </w:p>
-    <w:p>
-      <w:r>
-        <w:t>Password and Username can be changed according to the higher authority requirement whenever they want to change for better security of the System.</w:t>
+      <w:bookmarkEnd w:id="51"/>
+    </w:p>
+    <w:p>
+      <w:r>
+        <w:t xml:space="preserve">All the details are shown to the customer in a list view. </w:t>
       </w:r>
     </w:p>
     <w:p/>
@@ -12033,81 +12153,85 @@
       <w:pPr>
         <w:pStyle w:val="Heading4"/>
       </w:pPr>
-      <w:bookmarkStart w:id="47" w:name="_Toc359930663"/>
+      <w:bookmarkStart w:id="52" w:name="_Toc359930668"/>
       <w:r>
         <w:t>S</w:t>
       </w:r>
       <w:r>
-        <w:t>how Shop Details</w:t>
-      </w:r>
-      <w:bookmarkEnd w:id="47"/>
+        <w:t>how Product Details</w:t>
+      </w:r>
+      <w:bookmarkEnd w:id="52"/>
     </w:p>
     <w:p>
       <w:pPr>
         <w:pStyle w:val="Heading5"/>
       </w:pPr>
-      <w:bookmarkStart w:id="48" w:name="_Toc359930664"/>
+      <w:bookmarkStart w:id="53" w:name="_Toc359930669"/>
       <w:r>
         <w:t>Introduction</w:t>
       </w:r>
-      <w:bookmarkEnd w:id="48"/>
-    </w:p>
-    <w:p>
-      <w:r>
-        <w:t>E</w:t>
-      </w:r>
-      <w:r>
-        <w:t>very shop details are available for customers.</w:t>
+      <w:bookmarkEnd w:id="53"/>
+    </w:p>
+    <w:p>
+      <w:r>
+        <w:t xml:space="preserve"> Details of each product are available and customer can also view new product that are available in market</w:t>
       </w:r>
     </w:p>
     <w:p>
       <w:pPr>
         <w:pStyle w:val="Heading5"/>
       </w:pPr>
-      <w:bookmarkStart w:id="49" w:name="_Toc359930665"/>
+      <w:bookmarkStart w:id="54" w:name="_Toc359930670"/>
       <w:r>
         <w:t>Input</w:t>
       </w:r>
-      <w:bookmarkEnd w:id="49"/>
-    </w:p>
-    <w:p>
-      <w:r>
-        <w:t>Customers click on show shop details button.</w:t>
+      <w:bookmarkEnd w:id="54"/>
+    </w:p>
+    <w:p>
+      <w:r>
+        <w:t>A customer clicks on product details window.</w:t>
       </w:r>
     </w:p>
     <w:p>
       <w:pPr>
         <w:pStyle w:val="Heading5"/>
       </w:pPr>
-      <w:bookmarkStart w:id="50" w:name="_Toc359930666"/>
+      <w:bookmarkStart w:id="55" w:name="_Toc359930671"/>
       <w:r>
         <w:t>Processing</w:t>
       </w:r>
-      <w:bookmarkEnd w:id="50"/>
-    </w:p>
-    <w:p>
-      <w:pPr>
-        <w:rPr>
-          <w:b/>
-        </w:rPr>
-      </w:pPr>
-      <w:r>
-        <w:t>All details of a shop along with rating and review are fetched from database.</w:t>
+      <w:bookmarkEnd w:id="55"/>
+    </w:p>
+    <w:p>
+      <w:r>
+        <w:t xml:space="preserve">All the details of </w:t>
+      </w:r>
+      <w:r>
+        <w:t>products</w:t>
+      </w:r>
+      <w:r>
+        <w:t xml:space="preserve"> are fetched from database along with user rating and reviews. </w:t>
       </w:r>
     </w:p>
     <w:p>
       <w:pPr>
         <w:pStyle w:val="Heading5"/>
       </w:pPr>
-      <w:bookmarkStart w:id="51" w:name="_Toc359930667"/>
+      <w:bookmarkStart w:id="56" w:name="_Toc359930672"/>
       <w:r>
         <w:t>Output</w:t>
       </w:r>
-      <w:bookmarkEnd w:id="51"/>
-    </w:p>
-    <w:p>
-      <w:r>
-        <w:t xml:space="preserve">All the details are shown to the customer in a list view. </w:t>
+      <w:bookmarkEnd w:id="56"/>
+    </w:p>
+    <w:p>
+      <w:r>
+        <w:t xml:space="preserve">Customer can </w:t>
+      </w:r>
+      <w:r>
+        <w:t>see</w:t>
+      </w:r>
+      <w:r>
+        <w:t xml:space="preserve"> product details</w:t>
       </w:r>
     </w:p>
     <w:p/>
@@ -12115,445 +12239,359 @@
       <w:pPr>
         <w:pStyle w:val="Heading4"/>
       </w:pPr>
-      <w:bookmarkStart w:id="52" w:name="_Toc359930668"/>
-      <w:r>
-        <w:t>S</w:t>
-      </w:r>
-      <w:r>
-        <w:t>how Product Details</w:t>
-      </w:r>
-      <w:bookmarkEnd w:id="52"/>
+      <w:bookmarkStart w:id="57" w:name="_Toc359930673"/>
+      <w:r>
+        <w:t xml:space="preserve">Show Contact </w:t>
+      </w:r>
+      <w:r>
+        <w:t xml:space="preserve">US </w:t>
+      </w:r>
+      <w:r>
+        <w:t>Details</w:t>
+      </w:r>
+      <w:bookmarkEnd w:id="57"/>
     </w:p>
     <w:p>
       <w:pPr>
         <w:pStyle w:val="Heading5"/>
       </w:pPr>
-      <w:bookmarkStart w:id="53" w:name="_Toc359930669"/>
+      <w:bookmarkStart w:id="58" w:name="_Toc359930674"/>
       <w:r>
         <w:t>Introduction</w:t>
       </w:r>
-      <w:bookmarkEnd w:id="53"/>
-    </w:p>
-    <w:p>
-      <w:r>
-        <w:t xml:space="preserve"> Details of each product are available and customer can also view new product that are available in market</w:t>
+      <w:bookmarkEnd w:id="58"/>
+    </w:p>
+    <w:p>
+      <w:r>
+        <w:t>Every customer details are stored in database</w:t>
+      </w:r>
+      <w:r>
+        <w:t xml:space="preserve"> at the time of complain.</w:t>
       </w:r>
     </w:p>
     <w:p>
       <w:pPr>
         <w:pStyle w:val="Heading5"/>
       </w:pPr>
-      <w:bookmarkStart w:id="54" w:name="_Toc359930670"/>
+      <w:bookmarkStart w:id="59" w:name="_Toc359930675"/>
       <w:r>
         <w:t>Input</w:t>
       </w:r>
-      <w:bookmarkEnd w:id="54"/>
-    </w:p>
-    <w:p>
-      <w:r>
-        <w:t>A customer clicks on product details window.</w:t>
+      <w:bookmarkEnd w:id="59"/>
+    </w:p>
+    <w:p>
+      <w:r>
+        <w:t>Date</w:t>
+      </w:r>
+      <w:r>
+        <w:t>, name, address, mobile no, email</w:t>
+      </w:r>
+      <w:r>
+        <w:t xml:space="preserve"> </w:t>
+      </w:r>
+      <w:r>
+        <w:t>id, type, complain</w:t>
+      </w:r>
+      <w:r>
+        <w:t>/feedback</w:t>
+      </w:r>
+      <w:r>
+        <w:t xml:space="preserve"> of customer</w:t>
+      </w:r>
+      <w:r>
+        <w:t xml:space="preserve"> at complain area.</w:t>
       </w:r>
     </w:p>
     <w:p>
       <w:pPr>
         <w:pStyle w:val="Heading5"/>
       </w:pPr>
-      <w:bookmarkStart w:id="55" w:name="_Toc359930671"/>
-      <w:r>
+      <w:bookmarkStart w:id="60" w:name="_Toc359930676"/>
+      <w:r>
+        <w:lastRenderedPageBreak/>
         <w:t>Processing</w:t>
       </w:r>
-      <w:bookmarkEnd w:id="55"/>
-    </w:p>
-    <w:p>
-      <w:r>
-        <w:t xml:space="preserve">All the details of </w:t>
-      </w:r>
-      <w:r>
-        <w:t>products</w:t>
-      </w:r>
-      <w:r>
-        <w:t xml:space="preserve"> are fetched from database along with user rating and reviews. </w:t>
+      <w:bookmarkEnd w:id="60"/>
+    </w:p>
+    <w:p>
+      <w:r>
+        <w:t>The data provided by the customers are stored in the corresponding table at the database.</w:t>
       </w:r>
     </w:p>
     <w:p>
       <w:pPr>
         <w:pStyle w:val="Heading5"/>
       </w:pPr>
-      <w:bookmarkStart w:id="56" w:name="_Toc359930672"/>
+      <w:bookmarkStart w:id="61" w:name="_Toc359930677"/>
       <w:r>
         <w:t>Output</w:t>
       </w:r>
-      <w:bookmarkEnd w:id="56"/>
-    </w:p>
-    <w:p>
-      <w:r>
-        <w:t xml:space="preserve">Customer can </w:t>
-      </w:r>
-      <w:r>
-        <w:t>see</w:t>
-      </w:r>
-      <w:r>
-        <w:t xml:space="preserve"> product details</w:t>
-      </w:r>
-    </w:p>
-    <w:p/>
+      <w:bookmarkEnd w:id="61"/>
+    </w:p>
+    <w:p>
+      <w:pPr>
+        <w:pStyle w:val="NoSpacing"/>
+        <w:rPr>
+          <w:lang w:eastAsia="en-IN"/>
+        </w:rPr>
+      </w:pPr>
+      <w:r>
+        <w:rPr>
+          <w:lang w:eastAsia="en-IN"/>
+        </w:rPr>
+        <w:t xml:space="preserve">Each customer’s </w:t>
+      </w:r>
+      <w:r>
+        <w:rPr>
+          <w:lang w:eastAsia="en-IN"/>
+        </w:rPr>
+        <w:t>feedback</w:t>
+      </w:r>
+      <w:r>
+        <w:rPr>
+          <w:lang w:eastAsia="en-IN"/>
+        </w:rPr>
+        <w:t xml:space="preserve"> or complain are viewed by other customer.</w:t>
+      </w:r>
+    </w:p>
+    <w:p>
+      <w:pPr>
+        <w:pStyle w:val="NoSpacing"/>
+        <w:rPr>
+          <w:lang w:eastAsia="en-IN"/>
+        </w:rPr>
+      </w:pPr>
+    </w:p>
+    <w:p>
+      <w:pPr>
+        <w:pStyle w:val="NoSpacing"/>
+        <w:rPr>
+          <w:lang w:eastAsia="en-IN"/>
+        </w:rPr>
+      </w:pPr>
+    </w:p>
     <w:p>
       <w:pPr>
         <w:pStyle w:val="Heading4"/>
       </w:pPr>
-      <w:bookmarkStart w:id="57" w:name="_Toc359930673"/>
-      <w:r>
-        <w:t xml:space="preserve">Show Contact </w:t>
-      </w:r>
-      <w:r>
-        <w:t xml:space="preserve">US </w:t>
-      </w:r>
-      <w:r>
-        <w:t>Details</w:t>
-      </w:r>
-      <w:bookmarkEnd w:id="57"/>
+      <w:bookmarkStart w:id="62" w:name="_Toc359930678"/>
+      <w:r>
+        <w:t>Sorting of information</w:t>
+      </w:r>
+      <w:bookmarkEnd w:id="62"/>
     </w:p>
     <w:p>
       <w:pPr>
         <w:pStyle w:val="Heading5"/>
       </w:pPr>
-      <w:bookmarkStart w:id="58" w:name="_Toc359930674"/>
+      <w:bookmarkStart w:id="63" w:name="_Toc359930679"/>
       <w:r>
         <w:t>Introduction</w:t>
       </w:r>
-      <w:bookmarkEnd w:id="58"/>
-    </w:p>
-    <w:p>
-      <w:r>
-        <w:t>Every customer details are stored in database</w:t>
-      </w:r>
-      <w:r>
-        <w:t xml:space="preserve"> at the time of complain.</w:t>
+      <w:bookmarkEnd w:id="63"/>
+    </w:p>
+    <w:p>
+      <w:r>
+        <w:t>A user should be able to sort the information provided in the list view.</w:t>
       </w:r>
     </w:p>
     <w:p>
       <w:pPr>
         <w:pStyle w:val="Heading5"/>
       </w:pPr>
-      <w:bookmarkStart w:id="59" w:name="_Toc359930675"/>
+      <w:bookmarkStart w:id="64" w:name="_Toc359930680"/>
+      <w:r>
+        <w:t>Input</w:t>
+      </w:r>
+      <w:bookmarkEnd w:id="64"/>
+    </w:p>
+    <w:p>
+      <w:r>
+        <w:t>A user clicks on the top of a particular column.</w:t>
+      </w:r>
+    </w:p>
+    <w:p>
+      <w:pPr>
+        <w:pStyle w:val="Heading5"/>
+      </w:pPr>
+      <w:bookmarkStart w:id="65" w:name="_Toc359930681"/>
+      <w:r>
+        <w:t>Processing</w:t>
+      </w:r>
+      <w:bookmarkEnd w:id="65"/>
+    </w:p>
+    <w:p>
+      <w:r>
+        <w:t>The application sorts the items according to the data type.</w:t>
+      </w:r>
+    </w:p>
+    <w:p>
+      <w:pPr>
+        <w:pStyle w:val="Heading5"/>
+      </w:pPr>
+      <w:bookmarkStart w:id="66" w:name="_Toc359930682"/>
+      <w:r>
+        <w:t>Output</w:t>
+      </w:r>
+      <w:bookmarkEnd w:id="66"/>
+    </w:p>
+    <w:p>
+      <w:pPr>
+        <w:pStyle w:val="NoSpacing"/>
+        <w:rPr>
+          <w:lang w:eastAsia="en-IN"/>
+        </w:rPr>
+      </w:pPr>
+      <w:r>
+        <w:rPr>
+          <w:lang w:eastAsia="en-IN"/>
+        </w:rPr>
+        <w:t>The user can see all the data sorted alphabetically or numerically according to the data type.</w:t>
+      </w:r>
+    </w:p>
+    <w:p>
+      <w:pPr>
+        <w:pStyle w:val="NoSpacing"/>
+        <w:rPr>
+          <w:lang w:eastAsia="en-IN"/>
+        </w:rPr>
+      </w:pPr>
+    </w:p>
+    <w:p>
+      <w:pPr>
+        <w:pStyle w:val="NoSpacing"/>
+        <w:rPr>
+          <w:lang w:eastAsia="en-IN"/>
+        </w:rPr>
+      </w:pPr>
+    </w:p>
+    <w:p>
+      <w:pPr>
+        <w:pStyle w:val="Heading4"/>
+      </w:pPr>
+      <w:bookmarkStart w:id="67" w:name="_Toc359930683"/>
+      <w:r>
+        <w:t xml:space="preserve">Searching </w:t>
+      </w:r>
+      <w:r>
+        <w:t>of information</w:t>
+      </w:r>
+      <w:bookmarkEnd w:id="67"/>
+    </w:p>
+    <w:p>
+      <w:pPr>
+        <w:pStyle w:val="Heading5"/>
+      </w:pPr>
+      <w:bookmarkStart w:id="68" w:name="_Toc359930684"/>
+      <w:r>
+        <w:t>Introduction</w:t>
+      </w:r>
+      <w:bookmarkEnd w:id="68"/>
+    </w:p>
+    <w:p>
+      <w:r>
+        <w:t xml:space="preserve">A user should be able to search a particular item inside the list view </w:t>
+      </w:r>
+    </w:p>
+    <w:p>
+      <w:pPr>
+        <w:pStyle w:val="Heading5"/>
+      </w:pPr>
+      <w:bookmarkStart w:id="69" w:name="_Toc359930685"/>
+      <w:r>
+        <w:t>Input</w:t>
+      </w:r>
+      <w:bookmarkEnd w:id="69"/>
+    </w:p>
+    <w:p>
+      <w:r>
+        <w:t xml:space="preserve">A user writes some product/shop name in the provided text fields and press search. </w:t>
+      </w:r>
+    </w:p>
+    <w:p>
+      <w:pPr>
+        <w:pStyle w:val="Heading5"/>
+      </w:pPr>
+      <w:bookmarkStart w:id="70" w:name="_Toc359930686"/>
+      <w:r>
+        <w:t>Processing</w:t>
+      </w:r>
+      <w:bookmarkEnd w:id="70"/>
+    </w:p>
+    <w:p>
+      <w:r>
+        <w:t>Application searches the information inside the database’s particular table.</w:t>
+      </w:r>
+    </w:p>
+    <w:p>
+      <w:pPr>
+        <w:pStyle w:val="Heading5"/>
+      </w:pPr>
+      <w:bookmarkStart w:id="71" w:name="_Toc359930687"/>
+      <w:r>
+        <w:t>Output</w:t>
+      </w:r>
+      <w:bookmarkEnd w:id="71"/>
+    </w:p>
+    <w:p>
+      <w:pPr>
+        <w:pStyle w:val="NoSpacing"/>
+        <w:rPr>
+          <w:lang w:eastAsia="en-IN"/>
+        </w:rPr>
+      </w:pPr>
+      <w:r>
+        <w:rPr>
+          <w:lang w:eastAsia="en-IN"/>
+        </w:rPr>
+        <w:t xml:space="preserve">All the available result that matches the name of the text provided in the text field are shown in the list view. </w:t>
+      </w:r>
+    </w:p>
+    <w:p>
+      <w:pPr>
+        <w:pStyle w:val="NoSpacing"/>
+        <w:rPr>
+          <w:lang w:eastAsia="en-IN"/>
+        </w:rPr>
+      </w:pPr>
+    </w:p>
+    <w:p>
+      <w:pPr>
+        <w:pStyle w:val="Heading4"/>
+        <w:rPr>
+          <w:lang w:val="en-US"/>
+        </w:rPr>
+      </w:pPr>
+      <w:bookmarkStart w:id="72" w:name="_Toc359930688"/>
+      <w:r>
+        <w:t>Web sync</w:t>
+      </w:r>
+      <w:bookmarkEnd w:id="72"/>
+    </w:p>
+    <w:p>
+      <w:pPr>
+        <w:pStyle w:val="Heading5"/>
+      </w:pPr>
+      <w:bookmarkStart w:id="73" w:name="_Toc359930689"/>
+      <w:r>
+        <w:t>Introduction</w:t>
+      </w:r>
+      <w:bookmarkEnd w:id="73"/>
+    </w:p>
+    <w:p>
+      <w:r>
+        <w:t>Web sync helps to share local data from local computer to web server.</w:t>
+      </w:r>
+    </w:p>
+    <w:p>
+      <w:pPr>
+        <w:pStyle w:val="Heading5"/>
+      </w:pPr>
+      <w:bookmarkStart w:id="74" w:name="_Toc359930690"/>
       <w:r>
         <w:lastRenderedPageBreak/>
         <w:t>Input</w:t>
       </w:r>
-      <w:bookmarkEnd w:id="59"/>
-    </w:p>
-    <w:p>
-      <w:r>
-        <w:t>Date</w:t>
-      </w:r>
-      <w:r>
-        <w:t>, name, address, mobile no, email</w:t>
-      </w:r>
-      <w:r>
-        <w:t xml:space="preserve"> </w:t>
-      </w:r>
-      <w:r>
-        <w:t>id, type, complain</w:t>
-      </w:r>
-      <w:r>
-        <w:t>/feedback</w:t>
-      </w:r>
-      <w:r>
-        <w:t xml:space="preserve"> of customer</w:t>
-      </w:r>
-      <w:r>
-        <w:t xml:space="preserve"> at complain area.</w:t>
-      </w:r>
-    </w:p>
-    <w:p>
-      <w:pPr>
-        <w:pStyle w:val="Heading5"/>
-      </w:pPr>
-      <w:bookmarkStart w:id="60" w:name="_Toc359930676"/>
-      <w:r>
-        <w:t>Processing</w:t>
-      </w:r>
-      <w:bookmarkEnd w:id="60"/>
-    </w:p>
-    <w:p>
-      <w:r>
-        <w:t>The data provided by the customers are stored in the corresponding table at the database.</w:t>
-      </w:r>
-    </w:p>
-    <w:p>
-      <w:pPr>
-        <w:pStyle w:val="Heading5"/>
-      </w:pPr>
-      <w:bookmarkStart w:id="61" w:name="_Toc359930677"/>
-      <w:r>
-        <w:t>Output</w:t>
-      </w:r>
-      <w:bookmarkEnd w:id="61"/>
-    </w:p>
-    <w:p>
-      <w:pPr>
-        <w:pStyle w:val="NoSpacing"/>
-        <w:rPr>
-          <w:lang w:eastAsia="en-IN"/>
-        </w:rPr>
-      </w:pPr>
-      <w:r>
-        <w:rPr>
-          <w:lang w:eastAsia="en-IN"/>
-        </w:rPr>
-        <w:t xml:space="preserve">Each customer’s </w:t>
-      </w:r>
-      <w:r>
-        <w:rPr>
-          <w:lang w:eastAsia="en-IN"/>
-        </w:rPr>
-        <w:t>feedback</w:t>
-      </w:r>
-      <w:r>
-        <w:rPr>
-          <w:lang w:eastAsia="en-IN"/>
-        </w:rPr>
-        <w:t xml:space="preserve"> or complain are viewed by other customer.</w:t>
-      </w:r>
-    </w:p>
-    <w:p>
-      <w:pPr>
-        <w:pStyle w:val="NoSpacing"/>
-        <w:rPr>
-          <w:lang w:eastAsia="en-IN"/>
-        </w:rPr>
-      </w:pPr>
-    </w:p>
-    <w:p>
-      <w:pPr>
-        <w:pStyle w:val="NoSpacing"/>
-        <w:rPr>
-          <w:lang w:eastAsia="en-IN"/>
-        </w:rPr>
-      </w:pPr>
-    </w:p>
-    <w:p>
-      <w:pPr>
-        <w:pStyle w:val="Heading4"/>
-      </w:pPr>
-      <w:bookmarkStart w:id="62" w:name="_Toc359930678"/>
-      <w:r>
-        <w:t>Sorting of information</w:t>
-      </w:r>
-      <w:bookmarkEnd w:id="62"/>
-    </w:p>
-    <w:p>
-      <w:pPr>
-        <w:pStyle w:val="Heading5"/>
-      </w:pPr>
-      <w:bookmarkStart w:id="63" w:name="_Toc359930679"/>
-      <w:r>
-        <w:t>Introduction</w:t>
-      </w:r>
-      <w:bookmarkEnd w:id="63"/>
-    </w:p>
-    <w:p>
-      <w:r>
-        <w:t>A user should be able to sort the information provided in the list view.</w:t>
-      </w:r>
-    </w:p>
-    <w:p>
-      <w:pPr>
-        <w:pStyle w:val="Heading5"/>
-      </w:pPr>
-      <w:bookmarkStart w:id="64" w:name="_Toc359930680"/>
-      <w:r>
-        <w:t>Input</w:t>
-      </w:r>
-      <w:bookmarkEnd w:id="64"/>
-    </w:p>
-    <w:p>
-      <w:r>
-        <w:t>A user clicks on the top of a particular column.</w:t>
-      </w:r>
-    </w:p>
-    <w:p>
-      <w:pPr>
-        <w:pStyle w:val="Heading5"/>
-      </w:pPr>
-      <w:bookmarkStart w:id="65" w:name="_Toc359930681"/>
-      <w:r>
-        <w:t>Processing</w:t>
-      </w:r>
-      <w:bookmarkEnd w:id="65"/>
-    </w:p>
-    <w:p>
-      <w:r>
-        <w:t>The application sorts the items according to the data type.</w:t>
-      </w:r>
-    </w:p>
-    <w:p>
-      <w:pPr>
-        <w:pStyle w:val="Heading5"/>
-      </w:pPr>
-      <w:bookmarkStart w:id="66" w:name="_Toc359930682"/>
-      <w:r>
-        <w:t>Output</w:t>
-      </w:r>
-      <w:bookmarkEnd w:id="66"/>
-    </w:p>
-    <w:p>
-      <w:pPr>
-        <w:pStyle w:val="NoSpacing"/>
-        <w:rPr>
-          <w:lang w:eastAsia="en-IN"/>
-        </w:rPr>
-      </w:pPr>
-      <w:r>
-        <w:rPr>
-          <w:lang w:eastAsia="en-IN"/>
-        </w:rPr>
-        <w:t>The user can see all the data sorted alphabetically or numerically according to the data type.</w:t>
-      </w:r>
-    </w:p>
-    <w:p>
-      <w:pPr>
-        <w:pStyle w:val="NoSpacing"/>
-        <w:rPr>
-          <w:lang w:eastAsia="en-IN"/>
-        </w:rPr>
-      </w:pPr>
-    </w:p>
-    <w:p>
-      <w:pPr>
-        <w:pStyle w:val="NoSpacing"/>
-        <w:rPr>
-          <w:lang w:eastAsia="en-IN"/>
-        </w:rPr>
-      </w:pPr>
-    </w:p>
-    <w:p>
-      <w:pPr>
-        <w:pStyle w:val="Heading4"/>
-      </w:pPr>
-      <w:bookmarkStart w:id="67" w:name="_Toc359930683"/>
-      <w:r>
-        <w:t xml:space="preserve">Searching </w:t>
-      </w:r>
-      <w:r>
-        <w:t>of information</w:t>
-      </w:r>
-      <w:bookmarkEnd w:id="67"/>
-    </w:p>
-    <w:p>
-      <w:pPr>
-        <w:pStyle w:val="Heading5"/>
-      </w:pPr>
-      <w:bookmarkStart w:id="68" w:name="_Toc359930684"/>
-      <w:r>
-        <w:t>Introduction</w:t>
-      </w:r>
-      <w:bookmarkEnd w:id="68"/>
-    </w:p>
-    <w:p>
-      <w:r>
-        <w:t xml:space="preserve">A user should be able to search a particular item inside the list view </w:t>
-      </w:r>
-    </w:p>
-    <w:p>
-      <w:pPr>
-        <w:pStyle w:val="Heading5"/>
-      </w:pPr>
-      <w:bookmarkStart w:id="69" w:name="_Toc359930685"/>
-      <w:r>
-        <w:t>Input</w:t>
-      </w:r>
-      <w:bookmarkEnd w:id="69"/>
-    </w:p>
-    <w:p>
-      <w:r>
-        <w:t xml:space="preserve">A user writes some product/shop name in the provided text fields and press search. </w:t>
-      </w:r>
-    </w:p>
-    <w:p>
-      <w:pPr>
-        <w:pStyle w:val="Heading5"/>
-      </w:pPr>
-      <w:bookmarkStart w:id="70" w:name="_Toc359930686"/>
-      <w:r>
-        <w:t>Processing</w:t>
-      </w:r>
-      <w:bookmarkEnd w:id="70"/>
-    </w:p>
-    <w:p>
-      <w:r>
-        <w:t>Application searches the information inside the database’s particular table.</w:t>
-      </w:r>
-    </w:p>
-    <w:p>
-      <w:pPr>
-        <w:pStyle w:val="Heading5"/>
-      </w:pPr>
-      <w:bookmarkStart w:id="71" w:name="_Toc359930687"/>
-      <w:r>
-        <w:t>Output</w:t>
-      </w:r>
-      <w:bookmarkEnd w:id="71"/>
-    </w:p>
-    <w:p>
-      <w:pPr>
-        <w:pStyle w:val="NoSpacing"/>
-        <w:rPr>
-          <w:lang w:eastAsia="en-IN"/>
-        </w:rPr>
-      </w:pPr>
-      <w:r>
-        <w:rPr>
-          <w:lang w:eastAsia="en-IN"/>
-        </w:rPr>
-        <w:t xml:space="preserve">All the available result that matches the name of the text provided in the text field are shown in the list view. </w:t>
-      </w:r>
-    </w:p>
-    <w:p>
-      <w:pPr>
-        <w:pStyle w:val="NoSpacing"/>
-        <w:rPr>
-          <w:lang w:eastAsia="en-IN"/>
-        </w:rPr>
-      </w:pPr>
-    </w:p>
-    <w:p>
-      <w:pPr>
-        <w:pStyle w:val="Heading4"/>
-        <w:rPr>
-          <w:lang w:val="en-US"/>
-        </w:rPr>
-      </w:pPr>
-      <w:bookmarkStart w:id="72" w:name="_Toc359930688"/>
-      <w:r>
-        <w:t>Web sync</w:t>
-      </w:r>
-      <w:bookmarkEnd w:id="72"/>
-    </w:p>
-    <w:p>
-      <w:pPr>
-        <w:pStyle w:val="Heading5"/>
-      </w:pPr>
-      <w:bookmarkStart w:id="73" w:name="_Toc359930689"/>
-      <w:r>
-        <w:lastRenderedPageBreak/>
-        <w:t>Introduction</w:t>
-      </w:r>
-      <w:bookmarkEnd w:id="73"/>
-    </w:p>
-    <w:p>
-      <w:r>
-        <w:t>Web sync helps to share local data from local computer to web server.</w:t>
-      </w:r>
-    </w:p>
-    <w:p>
-      <w:pPr>
-        <w:pStyle w:val="Heading5"/>
-      </w:pPr>
-      <w:bookmarkStart w:id="74" w:name="_Toc359930690"/>
-      <w:r>
-        <w:t>Input</w:t>
-      </w:r>
       <w:bookmarkEnd w:id="74"/>
     </w:p>
     <w:p>
@@ -12776,6 +12814,7 @@
       </w:pPr>
       <w:bookmarkStart w:id="87" w:name="_Toc359930703"/>
       <w:r>
+        <w:lastRenderedPageBreak/>
         <w:t>Nonfunctional Requirements</w:t>
       </w:r>
       <w:bookmarkEnd w:id="87"/>
@@ -13751,6 +13790,7 @@
       </w:pPr>
       <w:bookmarkStart w:id="93" w:name="_Toc359930708"/>
       <w:r>
+        <w:lastRenderedPageBreak/>
         <w:t>Pert Chart</w:t>
       </w:r>
       <w:bookmarkEnd w:id="93"/>
@@ -14042,15 +14082,15 @@
       <w:pPr>
         <w:pStyle w:val="Heading1"/>
       </w:pPr>
-      <w:bookmarkStart w:id="95" w:name="_Toc275799016"/>
-      <w:bookmarkStart w:id="96" w:name="_Toc344229903"/>
-      <w:bookmarkStart w:id="97" w:name="_Toc359930710"/>
+      <w:bookmarkStart w:id="95" w:name="_Toc344229903"/>
+      <w:bookmarkStart w:id="96" w:name="_Toc359930710"/>
+      <w:bookmarkStart w:id="97" w:name="_Toc275799016"/>
       <w:r>
         <w:t>Analysis</w:t>
       </w:r>
       <w:bookmarkStart w:id="98" w:name="_Toc344229904"/>
+      <w:bookmarkEnd w:id="95"/>
       <w:bookmarkEnd w:id="96"/>
-      <w:bookmarkEnd w:id="97"/>
     </w:p>
     <w:p>
       <w:pPr>
@@ -14058,6 +14098,7 @@
       </w:pPr>
       <w:bookmarkStart w:id="99" w:name="_Toc359930711"/>
       <w:r>
+        <w:lastRenderedPageBreak/>
         <w:t>Context Diagram</w:t>
       </w:r>
       <w:bookmarkEnd w:id="98"/>
@@ -14079,7 +14120,7 @@
           <v:shape id="_x0000_i1025" type="#_x0000_t75" style="width:360.1pt;height:269.5pt" o:ole="">
             <v:imagedata r:id="rId16" o:title=""/>
           </v:shape>
-          <o:OLEObject Type="Embed" ProgID="PowerPoint.Slide.12" ShapeID="_x0000_i1025" DrawAspect="Content" ObjectID="_1433714105" r:id="rId17"/>
+          <o:OLEObject Type="Embed" ProgID="PowerPoint.Slide.12" ShapeID="_x0000_i1025" DrawAspect="Content" ObjectID="_1433714437" r:id="rId17"/>
         </w:object>
       </w:r>
     </w:p>
@@ -14120,7 +14161,7 @@
           <v:shape id="_x0000_i1026" type="#_x0000_t75" style="width:360.1pt;height:269.5pt" o:ole="">
             <v:imagedata r:id="rId18" o:title=""/>
           </v:shape>
-          <o:OLEObject Type="Embed" ProgID="PowerPoint.Slide.12" ShapeID="_x0000_i1026" DrawAspect="Content" ObjectID="_1433714106" r:id="rId19"/>
+          <o:OLEObject Type="Embed" ProgID="PowerPoint.Slide.12" ShapeID="_x0000_i1026" DrawAspect="Content" ObjectID="_1433714438" r:id="rId19"/>
         </w:object>
       </w:r>
     </w:p>
@@ -20316,7 +20357,7 @@
         </w:rPr>
         <w:t>Future Scope and Further enhancement of the project:</w:t>
       </w:r>
-      <w:bookmarkEnd w:id="95"/>
+      <w:bookmarkEnd w:id="97"/>
       <w:bookmarkEnd w:id="128"/>
       <w:bookmarkEnd w:id="129"/>
     </w:p>
@@ -21137,6 +21178,7 @@
         <w:t xml:space="preserve">                  ----------------------------- Thank You-------------------------</w:t>
       </w:r>
     </w:p>
+    <w:p/>
     <w:sectPr>
       <w:type w:val="continuous"/>
       <w:pgSz w:w="12240" w:h="15840"/>
@@ -21243,7 +21285,7 @@
         <w:rStyle w:val="PageNumber"/>
         <w:noProof/>
       </w:rPr>
-      <w:t>24</w:t>
+      <w:t>7</w:t>
     </w:r>
     <w:r>
       <w:rPr>
@@ -21318,21 +21360,21 @@
         <v:path o:extrusionok="f" gradientshapeok="t" o:connecttype="rect"/>
         <o:lock v:ext="edit" aspectratio="t"/>
       </v:shapetype>
-      <v:shape id="_x0000_i1037" type="#_x0000_t75" style="width:12pt;height:10.5pt" o:bullet="t">
+      <v:shape id="_x0000_i1029" type="#_x0000_t75" style="width:12pt;height:10.5pt" o:bullet="t">
         <v:imagedata r:id="rId1" o:title="bullet1"/>
       </v:shape>
     </w:pict>
   </w:numPicBullet>
   <w:numPicBullet w:numPicBulletId="1">
     <w:pict>
-      <v:shape id="_x0000_i1038" type="#_x0000_t75" style="width:12pt;height:10.5pt" o:bullet="t">
+      <v:shape id="_x0000_i1030" type="#_x0000_t75" style="width:12pt;height:10.5pt" o:bullet="t">
         <v:imagedata r:id="rId2" o:title="bullet2"/>
       </v:shape>
     </w:pict>
   </w:numPicBullet>
   <w:numPicBullet w:numPicBulletId="2">
     <w:pict>
-      <v:shape id="_x0000_i1039" type="#_x0000_t75" style="width:12pt;height:10.5pt" o:bullet="t">
+      <v:shape id="_x0000_i1031" type="#_x0000_t75" style="width:12pt;height:10.5pt" o:bullet="t">
         <v:imagedata r:id="rId3" o:title="bullet3"/>
       </v:shape>
     </w:pict>
@@ -23862,10 +23904,15 @@
   </w:style>
   <w:style w:type="character" w:default="1" w:styleId="DefaultParagraphFont">
     <w:name w:val="Default Paragraph Font"/>
+    <w:uiPriority w:val="1"/>
+    <w:semiHidden/>
+    <w:unhideWhenUsed/>
   </w:style>
   <w:style w:type="table" w:default="1" w:styleId="TableNormal">
     <w:name w:val="Normal Table"/>
+    <w:uiPriority w:val="99"/>
     <w:semiHidden/>
+    <w:unhideWhenUsed/>
     <w:tblPr>
       <w:tblInd w:w="0" w:type="dxa"/>
       <w:tblCellMar>
@@ -23878,7 +23925,9 @@
   </w:style>
   <w:style w:type="numbering" w:default="1" w:styleId="NoList">
     <w:name w:val="No List"/>
+    <w:uiPriority w:val="99"/>
     <w:semiHidden/>
+    <w:unhideWhenUsed/>
   </w:style>
   <w:style w:type="character" w:customStyle="1" w:styleId="WW8Num2z0">
     <w:name w:val="WW8Num2z0"/>
@@ -23907,9 +23956,6 @@
     <w:rPr>
       <w:rFonts w:ascii="Wingdings" w:hAnsi="Wingdings"/>
     </w:rPr>
-  </w:style>
-  <w:style w:type="character" w:styleId="DefaultParagraphFont0">
-    <w:name w:val="Default Paragraph Font"/>
   </w:style>
   <w:style w:type="character" w:styleId="Hyperlink">
     <w:name w:val="Hyperlink"/>
@@ -25007,10 +25053,15 @@
   </w:style>
   <w:style w:type="character" w:default="1" w:styleId="DefaultParagraphFont">
     <w:name w:val="Default Paragraph Font"/>
+    <w:uiPriority w:val="1"/>
+    <w:semiHidden/>
+    <w:unhideWhenUsed/>
   </w:style>
   <w:style w:type="table" w:default="1" w:styleId="TableNormal">
     <w:name w:val="Normal Table"/>
+    <w:uiPriority w:val="99"/>
     <w:semiHidden/>
+    <w:unhideWhenUsed/>
     <w:tblPr>
       <w:tblInd w:w="0" w:type="dxa"/>
       <w:tblCellMar>
@@ -25023,7 +25074,9 @@
   </w:style>
   <w:style w:type="numbering" w:default="1" w:styleId="NoList">
     <w:name w:val="No List"/>
+    <w:uiPriority w:val="99"/>
     <w:semiHidden/>
+    <w:unhideWhenUsed/>
   </w:style>
   <w:style w:type="character" w:customStyle="1" w:styleId="WW8Num2z0">
     <w:name w:val="WW8Num2z0"/>
@@ -25052,9 +25105,6 @@
     <w:rPr>
       <w:rFonts w:ascii="Wingdings" w:hAnsi="Wingdings"/>
     </w:rPr>
-  </w:style>
-  <w:style w:type="character" w:styleId="DefaultParagraphFont0">
-    <w:name w:val="Default Paragraph Font"/>
   </w:style>
   <w:style w:type="character" w:styleId="Hyperlink">
     <w:name w:val="Hyperlink"/>
@@ -26095,7 +26145,7 @@
 </file>
 
 <file path=customXml/itemProps2.xml><?xml version="1.0" encoding="utf-8"?>
-<ds:datastoreItem xmlns:ds="http://schemas.openxmlformats.org/officeDocument/2006/customXml" ds:itemID="{0E5D2A78-AADA-48AF-8E65-E1A96D97C8F1}">
+<ds:datastoreItem xmlns:ds="http://schemas.openxmlformats.org/officeDocument/2006/customXml" ds:itemID="{2295A559-FA18-4B03-B0DB-FB91495F354C}">
   <ds:schemaRefs>
     <ds:schemaRef ds:uri="http://schemas.openxmlformats.org/officeDocument/2006/bibliography"/>
   </ds:schemaRefs>

</xml_diff>

<commit_message>
added class diagram... final touch..
</commit_message>
<xml_diff>
--- a/report/arif/ShoppingMallManagementSystem-Synopsis.docx
+++ b/report/arif/ShoppingMallManagementSystem-Synopsis.docx
@@ -13911,7 +13911,6 @@
           <w:noProof/>
         </w:rPr>
       </w:pPr>
-      <w:bookmarkStart w:id="93" w:name="_GoBack"/>
       <w:r>
         <w:rPr>
           <w:noProof/>
@@ -13958,27 +13957,26 @@
           </wp:inline>
         </w:drawing>
       </w:r>
+    </w:p>
+    <w:p>
+      <w:pPr>
+        <w:rPr>
+          <w:noProof/>
+        </w:rPr>
+      </w:pPr>
+    </w:p>
+    <w:p>
+      <w:pPr>
+        <w:pStyle w:val="Heading1"/>
+        <w:rPr>
+          <w:lang w:val="en-US"/>
+        </w:rPr>
+      </w:pPr>
+      <w:bookmarkStart w:id="93" w:name="_Toc359930709"/>
+      <w:r>
+        <w:t>Scope of the Solution</w:t>
+      </w:r>
       <w:bookmarkEnd w:id="93"/>
-    </w:p>
-    <w:p>
-      <w:pPr>
-        <w:rPr>
-          <w:noProof/>
-        </w:rPr>
-      </w:pPr>
-    </w:p>
-    <w:p>
-      <w:pPr>
-        <w:pStyle w:val="Heading1"/>
-        <w:rPr>
-          <w:lang w:val="en-US"/>
-        </w:rPr>
-      </w:pPr>
-      <w:bookmarkStart w:id="94" w:name="_Toc359930709"/>
-      <w:r>
-        <w:t>Scope of the Solution</w:t>
-      </w:r>
-      <w:bookmarkEnd w:id="94"/>
     </w:p>
     <w:p>
       <w:pPr>
@@ -14187,27 +14185,27 @@
       <w:pPr>
         <w:pStyle w:val="Heading1"/>
       </w:pPr>
-      <w:bookmarkStart w:id="95" w:name="_Toc344229903"/>
-      <w:bookmarkStart w:id="96" w:name="_Toc359930710"/>
-      <w:bookmarkStart w:id="97" w:name="_Toc275799016"/>
+      <w:bookmarkStart w:id="94" w:name="_Toc344229903"/>
+      <w:bookmarkStart w:id="95" w:name="_Toc359930710"/>
+      <w:bookmarkStart w:id="96" w:name="_Toc275799016"/>
       <w:r>
         <w:lastRenderedPageBreak/>
         <w:t>Analysis</w:t>
       </w:r>
-      <w:bookmarkStart w:id="98" w:name="_Toc344229904"/>
+      <w:bookmarkStart w:id="97" w:name="_Toc344229904"/>
+      <w:bookmarkEnd w:id="94"/>
       <w:bookmarkEnd w:id="95"/>
-      <w:bookmarkEnd w:id="96"/>
     </w:p>
     <w:p>
       <w:pPr>
         <w:pStyle w:val="Heading2"/>
       </w:pPr>
-      <w:bookmarkStart w:id="99" w:name="_Toc359930711"/>
+      <w:bookmarkStart w:id="98" w:name="_Toc359930711"/>
       <w:r>
         <w:t>Context Diagram</w:t>
       </w:r>
+      <w:bookmarkEnd w:id="97"/>
       <w:bookmarkEnd w:id="98"/>
-      <w:bookmarkEnd w:id="99"/>
     </w:p>
     <w:p>
       <w:pPr>
@@ -14225,7 +14223,7 @@
           <v:shape id="_x0000_i1025" type="#_x0000_t75" style="width:360.1pt;height:269.5pt" o:ole="">
             <v:imagedata r:id="rId18" o:title=""/>
           </v:shape>
-          <o:OLEObject Type="Embed" ProgID="PowerPoint.Slide.12" ShapeID="_x0000_i1025" DrawAspect="Content" ObjectID="_1433719021" r:id="rId19"/>
+          <o:OLEObject Type="Embed" ProgID="PowerPoint.Slide.12" ShapeID="_x0000_i1025" DrawAspect="Content" ObjectID="_1433720414" r:id="rId19"/>
         </w:object>
       </w:r>
     </w:p>
@@ -14233,8 +14231,8 @@
       <w:pPr>
         <w:pStyle w:val="Heading2"/>
       </w:pPr>
-      <w:bookmarkStart w:id="100" w:name="_Toc344229905"/>
-      <w:bookmarkStart w:id="101" w:name="_Toc359930712"/>
+      <w:bookmarkStart w:id="99" w:name="_Toc344229905"/>
+      <w:bookmarkStart w:id="100" w:name="_Toc359930712"/>
       <w:r>
         <w:t>1st</w:t>
       </w:r>
@@ -14247,8 +14245,8 @@
       <w:r>
         <w:t xml:space="preserve"> DFD</w:t>
       </w:r>
+      <w:bookmarkEnd w:id="99"/>
       <w:bookmarkEnd w:id="100"/>
-      <w:bookmarkEnd w:id="101"/>
     </w:p>
     <w:p>
       <w:pPr>
@@ -14266,7 +14264,7 @@
           <v:shape id="_x0000_i1026" type="#_x0000_t75" style="width:360.1pt;height:269.5pt" o:ole="">
             <v:imagedata r:id="rId20" o:title=""/>
           </v:shape>
-          <o:OLEObject Type="Embed" ProgID="PowerPoint.Slide.12" ShapeID="_x0000_i1026" DrawAspect="Content" ObjectID="_1433719022" r:id="rId21"/>
+          <o:OLEObject Type="Embed" ProgID="PowerPoint.Slide.12" ShapeID="_x0000_i1026" DrawAspect="Content" ObjectID="_1433720415" r:id="rId21"/>
         </w:object>
       </w:r>
     </w:p>
@@ -14274,8 +14272,8 @@
       <w:pPr>
         <w:pStyle w:val="Heading2"/>
       </w:pPr>
-      <w:bookmarkStart w:id="102" w:name="_Toc344229906"/>
-      <w:bookmarkStart w:id="103" w:name="_Toc359930713"/>
+      <w:bookmarkStart w:id="101" w:name="_Toc344229906"/>
+      <w:bookmarkStart w:id="102" w:name="_Toc359930713"/>
       <w:r>
         <w:lastRenderedPageBreak/>
         <w:t>2nd</w:t>
@@ -14283,11 +14281,11 @@
       <w:r>
         <w:t>-Level DFD</w:t>
       </w:r>
+      <w:bookmarkEnd w:id="101"/>
+      <w:r>
+        <w:t xml:space="preserve"> ORDER PROCESS</w:t>
+      </w:r>
       <w:bookmarkEnd w:id="102"/>
-      <w:r>
-        <w:t xml:space="preserve"> ORDER PROCESS</w:t>
-      </w:r>
-      <w:bookmarkEnd w:id="103"/>
     </w:p>
     <w:p>
       <w:pPr>
@@ -14353,10 +14351,10 @@
     </w:p>
     <w:p>
       <w:pPr>
-        <w:pStyle w:val="Heading3"/>
-      </w:pPr>
-      <w:bookmarkStart w:id="104" w:name="_Toc346626338"/>
-      <w:bookmarkStart w:id="105" w:name="_Toc359930714"/>
+        <w:pStyle w:val="Heading2"/>
+      </w:pPr>
+      <w:bookmarkStart w:id="103" w:name="_Toc346626338"/>
+      <w:bookmarkStart w:id="104" w:name="_Toc359930714"/>
       <w:r>
         <w:t>ENTITY RELATIONSHIP M</w:t>
       </w:r>
@@ -14366,8 +14364,8 @@
       <w:r>
         <w:t>L</w:t>
       </w:r>
+      <w:bookmarkEnd w:id="103"/>
       <w:bookmarkEnd w:id="104"/>
-      <w:bookmarkEnd w:id="105"/>
     </w:p>
     <w:p>
       <w:r>
@@ -15086,8 +15084,8 @@
         </w:rPr>
         <w:drawing>
           <wp:inline distT="0" distB="0" distL="0" distR="0">
-            <wp:extent cx="5943600" cy="3520440"/>
-            <wp:effectExtent l="0" t="0" r="0" b="3810"/>
+            <wp:extent cx="6301740" cy="5242560"/>
+            <wp:effectExtent l="0" t="0" r="3810" b="0"/>
             <wp:docPr id="7" name="Picture 228" descr="ShoppingMallManagementSystem.ERDiagram.png"/>
             <wp:cNvGraphicFramePr>
               <a:graphicFrameLocks xmlns:a="http://schemas.openxmlformats.org/drawingml/2006/main" noChangeAspect="1"/>
@@ -15117,7 +15115,7 @@
                   <pic:spPr bwMode="auto">
                     <a:xfrm>
                       <a:off x="0" y="0"/>
-                      <a:ext cx="5943600" cy="3520440"/>
+                      <a:ext cx="6301740" cy="5242560"/>
                     </a:xfrm>
                     <a:prstGeom prst="rect">
                       <a:avLst/>
@@ -15136,75 +15134,83 @@
     </w:p>
     <w:p>
       <w:pPr>
-        <w:jc w:val="center"/>
-        <w:rPr>
-          <w:rFonts w:eastAsia="Arial"/>
-        </w:rPr>
-      </w:pPr>
-    </w:p>
-    <w:p>
-      <w:pPr>
-        <w:jc w:val="center"/>
-        <w:rPr>
-          <w:rFonts w:eastAsia="Arial"/>
-        </w:rPr>
-      </w:pPr>
-    </w:p>
-    <w:p>
-      <w:pPr>
-        <w:jc w:val="center"/>
-        <w:rPr>
-          <w:rFonts w:eastAsia="Arial"/>
-        </w:rPr>
-      </w:pPr>
-    </w:p>
-    <w:p>
-      <w:pPr>
-        <w:jc w:val="center"/>
-        <w:rPr>
-          <w:rFonts w:eastAsia="Arial"/>
-        </w:rPr>
-      </w:pPr>
-    </w:p>
-    <w:p>
-      <w:pPr>
-        <w:jc w:val="center"/>
-        <w:rPr>
-          <w:rFonts w:eastAsia="Arial"/>
-        </w:rPr>
-      </w:pPr>
-    </w:p>
-    <w:p>
-      <w:pPr>
         <w:pStyle w:val="Heading2"/>
       </w:pPr>
-      <w:bookmarkStart w:id="106" w:name="_Toc344229909"/>
-      <w:bookmarkStart w:id="107" w:name="_Toc359930715"/>
+      <w:bookmarkStart w:id="105" w:name="_Toc344229909"/>
+      <w:bookmarkStart w:id="106" w:name="_Toc359930715"/>
       <w:r>
         <w:lastRenderedPageBreak/>
         <w:t>Class Diagram</w:t>
       </w:r>
+      <w:bookmarkEnd w:id="105"/>
       <w:bookmarkEnd w:id="106"/>
+    </w:p>
+    <w:p>
+      <w:pPr>
+        <w:ind w:left="-360"/>
+        <w:rPr>
+          <w:lang w:eastAsia="x-none"/>
+        </w:rPr>
+      </w:pPr>
+      <w:r>
+        <w:rPr>
+          <w:noProof/>
+        </w:rPr>
+        <w:drawing>
+          <wp:inline distT="0" distB="0" distL="0" distR="0">
+            <wp:extent cx="6278880" cy="7840980"/>
+            <wp:effectExtent l="0" t="0" r="7620" b="7620"/>
+            <wp:docPr id="42" name="Picture 42"/>
+            <wp:cNvGraphicFramePr>
+              <a:graphicFrameLocks xmlns:a="http://schemas.openxmlformats.org/drawingml/2006/main" noChangeAspect="1"/>
+            </wp:cNvGraphicFramePr>
+            <a:graphic xmlns:a="http://schemas.openxmlformats.org/drawingml/2006/main">
+              <a:graphicData uri="http://schemas.openxmlformats.org/drawingml/2006/picture">
+                <pic:pic xmlns:pic="http://schemas.openxmlformats.org/drawingml/2006/picture">
+                  <pic:nvPicPr>
+                    <pic:cNvPr id="0" name="ShoppingMallUI-class.png"/>
+                    <pic:cNvPicPr/>
+                  </pic:nvPicPr>
+                  <pic:blipFill>
+                    <a:blip r:embed="rId24">
+                      <a:extLst>
+                        <a:ext uri="{28A0092B-C50C-407E-A947-70E740481C1C}">
+                          <a14:useLocalDpi xmlns:a14="http://schemas.microsoft.com/office/drawing/2010/main" val="0"/>
+                        </a:ext>
+                      </a:extLst>
+                    </a:blip>
+                    <a:stretch>
+                      <a:fillRect/>
+                    </a:stretch>
+                  </pic:blipFill>
+                  <pic:spPr>
+                    <a:xfrm>
+                      <a:off x="0" y="0"/>
+                      <a:ext cx="6278880" cy="7840980"/>
+                    </a:xfrm>
+                    <a:prstGeom prst="rect">
+                      <a:avLst/>
+                    </a:prstGeom>
+                  </pic:spPr>
+                </pic:pic>
+              </a:graphicData>
+            </a:graphic>
+          </wp:inline>
+        </w:drawing>
+      </w:r>
+    </w:p>
+    <w:p>
+      <w:pPr>
+        <w:pStyle w:val="Heading1"/>
+      </w:pPr>
+      <w:bookmarkStart w:id="107" w:name="_Toc344229910"/>
+      <w:bookmarkStart w:id="108" w:name="_Toc359930716"/>
+      <w:r>
+        <w:lastRenderedPageBreak/>
+        <w:t>Database &amp; Table Details</w:t>
+      </w:r>
       <w:bookmarkEnd w:id="107"/>
-    </w:p>
-    <w:p>
-      <w:pPr>
-        <w:rPr>
-          <w:lang w:eastAsia="x-none"/>
-        </w:rPr>
-      </w:pPr>
-    </w:p>
-    <w:p>
-      <w:pPr>
-        <w:pStyle w:val="Heading1"/>
-      </w:pPr>
-      <w:bookmarkStart w:id="108" w:name="_Toc344229910"/>
-      <w:bookmarkStart w:id="109" w:name="_Toc359930716"/>
-      <w:r>
-        <w:t>Database &amp; Table Details</w:t>
-      </w:r>
       <w:bookmarkEnd w:id="108"/>
-      <w:bookmarkEnd w:id="109"/>
     </w:p>
     <w:p>
       <w:pPr>
@@ -15665,71 +15671,26 @@
     </w:p>
     <w:p>
       <w:pPr>
+        <w:pStyle w:val="Heading1"/>
         <w:rPr>
           <w:rFonts w:eastAsia="Arial"/>
         </w:rPr>
       </w:pPr>
-    </w:p>
-    <w:p>
-      <w:pPr>
-        <w:rPr>
-          <w:rFonts w:eastAsia="Arial"/>
-        </w:rPr>
-      </w:pPr>
-    </w:p>
-    <w:p>
-      <w:pPr>
-        <w:rPr>
-          <w:rFonts w:eastAsia="Arial"/>
-        </w:rPr>
-      </w:pPr>
-    </w:p>
-    <w:p>
-      <w:pPr>
-        <w:pStyle w:val="Heading1"/>
-        <w:rPr>
-          <w:rFonts w:eastAsia="Arial"/>
-        </w:rPr>
-      </w:pPr>
-      <w:bookmarkStart w:id="110" w:name="_Toc359930717"/>
+      <w:bookmarkStart w:id="109" w:name="_Toc359930717"/>
       <w:r>
         <w:t>Complete Structure</w:t>
       </w:r>
+      <w:bookmarkEnd w:id="109"/>
+    </w:p>
+    <w:p>
+      <w:pPr>
+        <w:pStyle w:val="Heading2"/>
+      </w:pPr>
+      <w:bookmarkStart w:id="110" w:name="_Toc359930718"/>
+      <w:r>
+        <w:t>Module Description</w:t>
+      </w:r>
       <w:bookmarkEnd w:id="110"/>
-    </w:p>
-    <w:p>
-      <w:pPr>
-        <w:pStyle w:val="Heading2"/>
-      </w:pPr>
-      <w:bookmarkStart w:id="111" w:name="_Toc359930718"/>
-      <w:r>
-        <w:t>Module Description</w:t>
-      </w:r>
-      <w:bookmarkEnd w:id="111"/>
-    </w:p>
-    <w:p>
-      <w:pPr>
-        <w:pStyle w:val="Heading1"/>
-      </w:pPr>
-      <w:bookmarkStart w:id="112" w:name="_Toc346626340"/>
-      <w:bookmarkStart w:id="113" w:name="_Toc359930719"/>
-      <w:r>
-        <w:t>SYSTEM DESIGN</w:t>
-      </w:r>
-      <w:bookmarkEnd w:id="112"/>
-      <w:bookmarkEnd w:id="113"/>
-    </w:p>
-    <w:p>
-      <w:pPr>
-        <w:pStyle w:val="Heading2"/>
-      </w:pPr>
-      <w:bookmarkStart w:id="114" w:name="_Toc346626341"/>
-      <w:bookmarkStart w:id="115" w:name="_Toc359930720"/>
-      <w:r>
-        <w:t>MODULARISATION DETAILS</w:t>
-      </w:r>
-      <w:bookmarkEnd w:id="114"/>
-      <w:bookmarkEnd w:id="115"/>
     </w:p>
     <w:p>
       <w:r>
@@ -15835,40 +15796,150 @@
     </w:p>
     <w:p>
       <w:pPr>
-        <w:pStyle w:val="ListParagraph"/>
-        <w:spacing w:before="200"/>
-      </w:pPr>
-    </w:p>
-    <w:p>
-      <w:pPr>
-        <w:pStyle w:val="ListParagraph"/>
-        <w:spacing w:before="200"/>
-      </w:pPr>
-    </w:p>
-    <w:p>
-      <w:pPr>
-        <w:pStyle w:val="ListParagraph"/>
-        <w:spacing w:before="200"/>
-      </w:pPr>
-    </w:p>
-    <w:p>
-      <w:pPr>
-        <w:pStyle w:val="ListParagraph"/>
-        <w:spacing w:before="200"/>
-      </w:pPr>
-    </w:p>
-    <w:p>
-      <w:pPr>
         <w:pStyle w:val="Heading3"/>
       </w:pPr>
-      <w:bookmarkStart w:id="116" w:name="_Toc346626342"/>
-      <w:bookmarkStart w:id="117" w:name="_Toc359930721"/>
+      <w:bookmarkStart w:id="111" w:name="_Toc346626342"/>
+      <w:bookmarkStart w:id="112" w:name="_Toc359930721"/>
       <w:r>
         <w:t>SHOPPING</w:t>
       </w:r>
+      <w:bookmarkEnd w:id="111"/>
+      <w:r>
+        <w:t xml:space="preserve"> mall </w:t>
+      </w:r>
+      <w:r>
+        <w:t>UI</w:t>
+      </w:r>
+      <w:bookmarkEnd w:id="112"/>
+    </w:p>
+    <w:p>
+      <w:r>
+        <w:t xml:space="preserve">This module consists on all the Graphical User Interface related codes. We first added this module and started designing the UI according to the requirement. All the codes are done using WPF and XAML. This module is able to connect with the </w:t>
+      </w:r>
+      <w:proofErr w:type="spellStart"/>
+      <w:r>
+        <w:t>ShoppingMallData</w:t>
+      </w:r>
+      <w:proofErr w:type="spellEnd"/>
+      <w:r>
+        <w:t xml:space="preserve"> module to send the data to </w:t>
+      </w:r>
+      <w:proofErr w:type="spellStart"/>
+      <w:r>
+        <w:t>ShoppingMallDb</w:t>
+      </w:r>
+      <w:proofErr w:type="spellEnd"/>
+      <w:r>
+        <w:t xml:space="preserve">. </w:t>
+      </w:r>
+    </w:p>
+    <w:p>
+      <w:r>
+        <w:t xml:space="preserve">The </w:t>
+      </w:r>
+      <w:proofErr w:type="spellStart"/>
+      <w:r>
+        <w:t>cs</w:t>
+      </w:r>
+      <w:proofErr w:type="spellEnd"/>
+      <w:r>
+        <w:t xml:space="preserve"> pages in this module control the logical codes of inputs and outputs.</w:t>
+      </w:r>
+    </w:p>
+    <w:p>
+      <w:pPr>
+        <w:pStyle w:val="Heading3"/>
+      </w:pPr>
+      <w:bookmarkStart w:id="113" w:name="_Toc346626343"/>
+      <w:bookmarkStart w:id="114" w:name="_Toc359930722"/>
+      <w:r>
+        <w:t xml:space="preserve">SHOPPING </w:t>
+      </w:r>
+      <w:bookmarkEnd w:id="113"/>
+      <w:r>
+        <w:t>Mall data</w:t>
+      </w:r>
+      <w:bookmarkEnd w:id="114"/>
+    </w:p>
+    <w:p>
+      <w:r>
+        <w:t xml:space="preserve">This module does one and one task only, it carries the data. All the data or inputs taken from user are sent to this module and it further sends the data to the </w:t>
+      </w:r>
+      <w:proofErr w:type="spellStart"/>
+      <w:r>
+        <w:t>ShoppingMallDb</w:t>
+      </w:r>
+      <w:proofErr w:type="spellEnd"/>
+      <w:r>
+        <w:t xml:space="preserve">. On the other hand, the outputs sent by the </w:t>
+      </w:r>
+      <w:proofErr w:type="spellStart"/>
+      <w:r>
+        <w:t>ShoppingMallDb</w:t>
+      </w:r>
+      <w:proofErr w:type="spellEnd"/>
+      <w:r>
+        <w:t xml:space="preserve"> are carried by this </w:t>
+      </w:r>
+      <w:r>
+        <w:t>module</w:t>
+      </w:r>
+      <w:r>
+        <w:t xml:space="preserve"> and those are sent to the UI to show them to the user. This module consists on c sharp logics</w:t>
+      </w:r>
+    </w:p>
+    <w:p>
+      <w:pPr>
+        <w:pStyle w:val="Heading3"/>
+      </w:pPr>
+      <w:bookmarkStart w:id="115" w:name="_Toc346626344"/>
+      <w:bookmarkStart w:id="116" w:name="_Toc359930723"/>
+      <w:r>
+        <w:lastRenderedPageBreak/>
+        <w:t>SHOPPING M</w:t>
+      </w:r>
+      <w:bookmarkEnd w:id="115"/>
+      <w:r>
+        <w:t>all db</w:t>
+      </w:r>
       <w:bookmarkEnd w:id="116"/>
-      <w:r>
-        <w:t xml:space="preserve"> mall </w:t>
+    </w:p>
+    <w:p>
+      <w:r>
+        <w:t xml:space="preserve">In this module, we write database queries to store and </w:t>
+      </w:r>
+      <w:r>
+        <w:t>fetched</w:t>
+      </w:r>
+      <w:r>
+        <w:t xml:space="preserve"> data from database. It takes inputs and stores in database and sends those data as output to user according to their query.</w:t>
+      </w:r>
+    </w:p>
+    <w:p>
+      <w:r>
+        <w:t>Shopping Management System will have a unified database for storing all the information. It can be a networked database or a database situated in the server machine. In our project, we are using local database.</w:t>
+      </w:r>
+    </w:p>
+    <w:p>
+      <w:r>
+        <w:t xml:space="preserve">The </w:t>
+      </w:r>
+      <w:proofErr w:type="spellStart"/>
+      <w:r>
+        <w:t>cs</w:t>
+      </w:r>
+      <w:proofErr w:type="spellEnd"/>
+      <w:r>
+        <w:t xml:space="preserve"> pages in this module control the logical codes of inputs and outputs.</w:t>
+      </w:r>
+    </w:p>
+    <w:p>
+      <w:pPr>
+        <w:pStyle w:val="Heading3"/>
+      </w:pPr>
+      <w:bookmarkStart w:id="117" w:name="_Toc359930724"/>
+      <w:r>
+        <w:t xml:space="preserve">Website </w:t>
       </w:r>
       <w:r>
         <w:t>UI</w:t>
@@ -15877,178 +15948,45 @@
     </w:p>
     <w:p>
       <w:r>
-        <w:t xml:space="preserve">This module consists on all the Graphical User Interface related codes. We first added this module and started designing the UI according to the requirement. All the codes are done using WPF and XAML. This module is able to connect with the </w:t>
+        <w:t xml:space="preserve">This module consists on all the Graphical User Interface related to </w:t>
       </w:r>
       <w:proofErr w:type="spellStart"/>
       <w:r>
-        <w:t>ShoppingMallData</w:t>
+        <w:t>webside</w:t>
       </w:r>
       <w:proofErr w:type="spellEnd"/>
       <w:r>
-        <w:t xml:space="preserve"> module to send the data to </w:t>
+        <w:t xml:space="preserve">. We first added this module and started designing the UI according to the requirement. All the codes are done using HTML, Java script, Twitter Bootstrap, </w:t>
       </w:r>
       <w:proofErr w:type="spellStart"/>
       <w:r>
-        <w:t>ShoppingMallDb</w:t>
+        <w:t>WordPress</w:t>
       </w:r>
       <w:proofErr w:type="spellEnd"/>
       <w:r>
+        <w:t xml:space="preserve">, </w:t>
+      </w:r>
+      <w:proofErr w:type="spellStart"/>
+      <w:r>
+        <w:t>Php</w:t>
+      </w:r>
+      <w:proofErr w:type="spellEnd"/>
+      <w:r>
+        <w:t xml:space="preserve"> etc. This module is able to connect with the Shopping Mall Database module to send the data to server</w:t>
+      </w:r>
+      <w:r>
         <w:t xml:space="preserve">. </w:t>
       </w:r>
     </w:p>
     <w:p>
-      <w:r>
-        <w:t xml:space="preserve">The </w:t>
-      </w:r>
-      <w:proofErr w:type="spellStart"/>
-      <w:r>
-        <w:t>cs</w:t>
-      </w:r>
-      <w:proofErr w:type="spellEnd"/>
-      <w:r>
-        <w:t xml:space="preserve"> pages in this module control the logical codes of inputs and outputs.</w:t>
-      </w:r>
-    </w:p>
-    <w:p>
       <w:pPr>
         <w:pStyle w:val="Heading3"/>
       </w:pPr>
-      <w:bookmarkStart w:id="118" w:name="_Toc346626343"/>
-      <w:bookmarkStart w:id="119" w:name="_Toc359930722"/>
-      <w:r>
-        <w:t xml:space="preserve">SHOPPING </w:t>
+      <w:bookmarkStart w:id="118" w:name="_Toc359930725"/>
+      <w:r>
+        <w:t>SHOPPING Mall web data</w:t>
       </w:r>
       <w:bookmarkEnd w:id="118"/>
-      <w:r>
-        <w:t>Mall data</w:t>
-      </w:r>
-      <w:bookmarkEnd w:id="119"/>
-    </w:p>
-    <w:p>
-      <w:r>
-        <w:t xml:space="preserve">This module does one and one task only, it carries the data. All the data or inputs taken from user are sent to this module and it further sends the data to the </w:t>
-      </w:r>
-      <w:proofErr w:type="spellStart"/>
-      <w:r>
-        <w:t>ShoppingMallDb</w:t>
-      </w:r>
-      <w:proofErr w:type="spellEnd"/>
-      <w:r>
-        <w:t xml:space="preserve">. On the other hand, the outputs sent by the </w:t>
-      </w:r>
-      <w:proofErr w:type="spellStart"/>
-      <w:r>
-        <w:t>ShoppingMallDb</w:t>
-      </w:r>
-      <w:proofErr w:type="spellEnd"/>
-      <w:r>
-        <w:t xml:space="preserve"> are carried by this </w:t>
-      </w:r>
-      <w:r>
-        <w:t>module</w:t>
-      </w:r>
-      <w:r>
-        <w:t xml:space="preserve"> and those are sent to the UI to show them to the user. This module consists on c sharp logics</w:t>
-      </w:r>
-    </w:p>
-    <w:p>
-      <w:pPr>
-        <w:pStyle w:val="Heading3"/>
-      </w:pPr>
-      <w:bookmarkStart w:id="120" w:name="_Toc346626344"/>
-      <w:bookmarkStart w:id="121" w:name="_Toc359930723"/>
-      <w:r>
-        <w:t>SHOPPING M</w:t>
-      </w:r>
-      <w:bookmarkEnd w:id="120"/>
-      <w:r>
-        <w:t>all db</w:t>
-      </w:r>
-      <w:bookmarkEnd w:id="121"/>
-    </w:p>
-    <w:p>
-      <w:r>
-        <w:t xml:space="preserve">In this module, we write database queries to store and </w:t>
-      </w:r>
-      <w:r>
-        <w:t>fetched</w:t>
-      </w:r>
-      <w:r>
-        <w:t xml:space="preserve"> data from database. It takes inputs and stores in database and sends those data as output to user according to their query.</w:t>
-      </w:r>
-    </w:p>
-    <w:p>
-      <w:r>
-        <w:t>Shopping Management System will have a unified database for storing all the information. It can be a networked database or a database situated in the server machine. In our project, we are using local database.</w:t>
-      </w:r>
-    </w:p>
-    <w:p>
-      <w:r>
-        <w:t xml:space="preserve">The </w:t>
-      </w:r>
-      <w:proofErr w:type="spellStart"/>
-      <w:r>
-        <w:t>cs</w:t>
-      </w:r>
-      <w:proofErr w:type="spellEnd"/>
-      <w:r>
-        <w:t xml:space="preserve"> pages in this module control the logical codes of inputs and outputs.</w:t>
-      </w:r>
-    </w:p>
-    <w:p>
-      <w:pPr>
-        <w:pStyle w:val="Heading3"/>
-      </w:pPr>
-      <w:bookmarkStart w:id="122" w:name="_Toc359930724"/>
-      <w:r>
-        <w:t xml:space="preserve">Website </w:t>
-      </w:r>
-      <w:r>
-        <w:t>UI</w:t>
-      </w:r>
-      <w:bookmarkEnd w:id="122"/>
-    </w:p>
-    <w:p>
-      <w:r>
-        <w:t xml:space="preserve">This module consists on all the Graphical User Interface related to </w:t>
-      </w:r>
-      <w:proofErr w:type="spellStart"/>
-      <w:r>
-        <w:t>webside</w:t>
-      </w:r>
-      <w:proofErr w:type="spellEnd"/>
-      <w:r>
-        <w:t xml:space="preserve">. We first added this module and started designing the UI according to the requirement. All the codes are done using HTML, Java script, Twitter Bootstrap, </w:t>
-      </w:r>
-      <w:proofErr w:type="spellStart"/>
-      <w:r>
-        <w:t>WordPress</w:t>
-      </w:r>
-      <w:proofErr w:type="spellEnd"/>
-      <w:r>
-        <w:t xml:space="preserve">, </w:t>
-      </w:r>
-      <w:proofErr w:type="spellStart"/>
-      <w:r>
-        <w:t>Php</w:t>
-      </w:r>
-      <w:proofErr w:type="spellEnd"/>
-      <w:r>
-        <w:t xml:space="preserve"> etc. This module is able to connect with the Shopping Mall Database module to send the data to server</w:t>
-      </w:r>
-      <w:r>
-        <w:t xml:space="preserve">. </w:t>
-      </w:r>
-    </w:p>
-    <w:p>
-      <w:pPr>
-        <w:pStyle w:val="Heading3"/>
-      </w:pPr>
-      <w:bookmarkStart w:id="123" w:name="_Toc359930725"/>
-      <w:r>
-        <w:t>SHOPPING Mall web data</w:t>
-      </w:r>
-      <w:bookmarkEnd w:id="123"/>
     </w:p>
     <w:p>
       <w:r>
@@ -16078,55 +16016,19 @@
     </w:p>
     <w:p>
       <w:pPr>
-        <w:rPr>
-          <w:rFonts w:eastAsia="Arial"/>
-        </w:rPr>
-      </w:pPr>
-    </w:p>
-    <w:p>
-      <w:pPr>
-        <w:rPr>
-          <w:rFonts w:eastAsia="Arial"/>
-        </w:rPr>
-      </w:pPr>
-    </w:p>
-    <w:p>
-      <w:pPr>
-        <w:rPr>
-          <w:rFonts w:eastAsia="Arial"/>
-        </w:rPr>
-      </w:pPr>
-    </w:p>
-    <w:p>
-      <w:pPr>
-        <w:rPr>
-          <w:rFonts w:eastAsia="Arial"/>
-        </w:rPr>
-      </w:pPr>
-    </w:p>
-    <w:p>
-      <w:pPr>
-        <w:rPr>
-          <w:rFonts w:eastAsia="Arial"/>
-        </w:rPr>
-      </w:pPr>
-    </w:p>
-    <w:p>
-      <w:pPr>
         <w:pStyle w:val="Heading2"/>
         <w:rPr>
           <w:lang w:val="en-US"/>
         </w:rPr>
       </w:pPr>
-      <w:bookmarkStart w:id="124" w:name="_Toc359930726"/>
+      <w:bookmarkStart w:id="119" w:name="_Toc359930726"/>
       <w:r>
         <w:rPr>
           <w:lang w:val="en-US"/>
         </w:rPr>
-        <w:lastRenderedPageBreak/>
         <w:t>Data Structure</w:t>
       </w:r>
-      <w:bookmarkEnd w:id="124"/>
+      <w:bookmarkEnd w:id="119"/>
     </w:p>
     <w:p>
       <w:pPr>
@@ -17737,6 +17639,7 @@
                 <w:szCs w:val="19"/>
                 <w:lang w:val="en-IN" w:eastAsia="en-IN"/>
               </w:rPr>
+              <w:lastRenderedPageBreak/>
               <w:t xml:space="preserve">    }</w:t>
             </w:r>
           </w:p>
@@ -18902,7 +18805,6 @@
                 <w:szCs w:val="19"/>
                 <w:lang w:val="en-IN" w:eastAsia="en-IN"/>
               </w:rPr>
-              <w:lastRenderedPageBreak/>
               <w:t xml:space="preserve">        </w:t>
             </w:r>
             <w:r>
@@ -20477,11 +20379,11 @@
       <w:pPr>
         <w:pStyle w:val="Heading2"/>
       </w:pPr>
-      <w:bookmarkStart w:id="125" w:name="_Toc359930727"/>
+      <w:bookmarkStart w:id="120" w:name="_Toc359930727"/>
       <w:r>
         <w:t>Implementation Methodology</w:t>
       </w:r>
-      <w:bookmarkEnd w:id="125"/>
+      <w:bookmarkEnd w:id="120"/>
     </w:p>
     <w:p>
       <w:pPr>
@@ -20519,6 +20421,7 @@
         </w:numPr>
       </w:pPr>
       <w:r>
+        <w:lastRenderedPageBreak/>
         <w:t>Relational DBMS MySQL will be used to implement &amp; execute SQL query to database.</w:t>
       </w:r>
     </w:p>
@@ -20561,11 +20464,11 @@
           <w:rFonts w:eastAsia="Arial"/>
         </w:rPr>
       </w:pPr>
-      <w:bookmarkStart w:id="126" w:name="_Toc359930728"/>
+      <w:bookmarkStart w:id="121" w:name="_Toc359930728"/>
       <w:r>
         <w:t>List of Reports</w:t>
       </w:r>
-      <w:bookmarkEnd w:id="126"/>
+      <w:bookmarkEnd w:id="121"/>
     </w:p>
     <w:p>
       <w:pPr>
@@ -20708,28 +20611,13 @@
     </w:p>
     <w:p>
       <w:pPr>
-        <w:rPr>
-          <w:rFonts w:eastAsia="Arial"/>
-        </w:rPr>
-      </w:pPr>
-    </w:p>
-    <w:p>
-      <w:pPr>
-        <w:rPr>
-          <w:rFonts w:eastAsia="Arial"/>
-        </w:rPr>
-      </w:pPr>
-    </w:p>
-    <w:p>
-      <w:pPr>
         <w:pStyle w:val="Heading1"/>
       </w:pPr>
-      <w:bookmarkStart w:id="127" w:name="_Toc359930729"/>
-      <w:r>
-        <w:lastRenderedPageBreak/>
+      <w:bookmarkStart w:id="122" w:name="_Toc359930729"/>
+      <w:r>
         <w:t>Implementation of Security Mechanism at Various Levels</w:t>
       </w:r>
-      <w:bookmarkEnd w:id="127"/>
+      <w:bookmarkEnd w:id="122"/>
     </w:p>
     <w:p>
       <w:pPr>
@@ -20764,17 +20652,17 @@
           <w:rFonts w:eastAsia="Arial"/>
         </w:rPr>
       </w:pPr>
-      <w:bookmarkStart w:id="128" w:name="_Toc279742025"/>
-      <w:bookmarkStart w:id="129" w:name="_Toc359930730"/>
+      <w:bookmarkStart w:id="123" w:name="_Toc279742025"/>
+      <w:bookmarkStart w:id="124" w:name="_Toc359930730"/>
       <w:r>
         <w:rPr>
           <w:rFonts w:eastAsia="Arial"/>
         </w:rPr>
         <w:t>Future Scope and Further enhancement of the project:</w:t>
       </w:r>
-      <w:bookmarkEnd w:id="97"/>
-      <w:bookmarkEnd w:id="128"/>
-      <w:bookmarkEnd w:id="129"/>
+      <w:bookmarkEnd w:id="96"/>
+      <w:bookmarkEnd w:id="123"/>
+      <w:bookmarkEnd w:id="124"/>
     </w:p>
     <w:p>
       <w:pPr>
@@ -20790,8 +20678,8 @@
           <w:lang w:val="en-US"/>
         </w:rPr>
       </w:pPr>
-      <w:bookmarkStart w:id="130" w:name="h.xirnyi-kp47g6"/>
-      <w:bookmarkEnd w:id="130"/>
+      <w:bookmarkStart w:id="125" w:name="h.xirnyi-kp47g6"/>
+      <w:bookmarkEnd w:id="125"/>
     </w:p>
     <w:p>
       <w:pPr>
@@ -20896,21 +20784,21 @@
       <w:pPr>
         <w:pStyle w:val="Heading1"/>
       </w:pPr>
-      <w:bookmarkStart w:id="131" w:name="_Toc359930731"/>
+      <w:bookmarkStart w:id="126" w:name="_Toc359930731"/>
       <w:r>
         <w:t>Bibliography</w:t>
       </w:r>
-      <w:bookmarkEnd w:id="131"/>
+      <w:bookmarkEnd w:id="126"/>
     </w:p>
     <w:p>
       <w:pPr>
         <w:pStyle w:val="Heading2"/>
       </w:pPr>
-      <w:bookmarkStart w:id="132" w:name="_Toc359930732"/>
+      <w:bookmarkStart w:id="127" w:name="_Toc359930732"/>
       <w:r>
         <w:t>Websites</w:t>
       </w:r>
-      <w:bookmarkEnd w:id="132"/>
+      <w:bookmarkEnd w:id="127"/>
     </w:p>
     <w:p>
       <w:pPr>
@@ -20948,7 +20836,7 @@
           <w:rStyle w:val="Hyperlink"/>
         </w:rPr>
       </w:pPr>
-      <w:hyperlink r:id="rId24" w:history="1">
+      <w:hyperlink r:id="rId25" w:history="1">
         <w:r>
           <w:rPr>
             <w:rStyle w:val="Hyperlink"/>
@@ -20995,7 +20883,7 @@
           <w:rStyle w:val="Hyperlink"/>
         </w:rPr>
       </w:pPr>
-      <w:hyperlink r:id="rId25" w:history="1">
+      <w:hyperlink r:id="rId26" w:history="1">
         <w:r>
           <w:rPr>
             <w:rStyle w:val="Hyperlink"/>
@@ -21019,7 +20907,7 @@
           <w:u w:val="single"/>
         </w:rPr>
       </w:pPr>
-      <w:hyperlink r:id="rId26" w:history="1">
+      <w:hyperlink r:id="rId27" w:history="1">
         <w:r>
           <w:rPr>
             <w:rStyle w:val="Hyperlink"/>
@@ -21061,7 +20949,7 @@
           <w:rStyle w:val="Hyperlink"/>
         </w:rPr>
       </w:pPr>
-      <w:hyperlink r:id="rId27" w:history="1">
+      <w:hyperlink r:id="rId28" w:history="1">
         <w:r>
           <w:rPr>
             <w:rStyle w:val="Hyperlink"/>
@@ -21085,7 +20973,7 @@
           <w:u w:val="single"/>
         </w:rPr>
       </w:pPr>
-      <w:hyperlink r:id="rId28" w:history="1">
+      <w:hyperlink r:id="rId29" w:history="1">
         <w:r>
           <w:rPr>
             <w:rStyle w:val="Hyperlink"/>
@@ -21154,7 +21042,7 @@
           <w:lang w:eastAsia="en-IN"/>
         </w:rPr>
       </w:pPr>
-      <w:hyperlink r:id="rId29" w:history="1">
+      <w:hyperlink r:id="rId30" w:history="1">
         <w:r>
           <w:rPr>
             <w:rStyle w:val="Hyperlink"/>
@@ -21204,7 +21092,7 @@
           <w:lang w:eastAsia="en-IN"/>
         </w:rPr>
       </w:pPr>
-      <w:hyperlink r:id="rId30" w:history="1">
+      <w:hyperlink r:id="rId31" w:history="1">
         <w:r>
           <w:rPr>
             <w:rStyle w:val="Hyperlink"/>
@@ -21231,7 +21119,7 @@
           <w:lang w:eastAsia="en-IN"/>
         </w:rPr>
       </w:pPr>
-      <w:hyperlink r:id="rId31" w:history="1">
+      <w:hyperlink r:id="rId32" w:history="1">
         <w:r>
           <w:rPr>
             <w:rStyle w:val="Hyperlink"/>
@@ -21257,7 +21145,7 @@
           <w:lang w:eastAsia="en-IN"/>
         </w:rPr>
       </w:pPr>
-      <w:hyperlink r:id="rId32" w:history="1">
+      <w:hyperlink r:id="rId33" w:history="1">
         <w:r>
           <w:rPr>
             <w:rStyle w:val="Hyperlink"/>
@@ -21283,7 +21171,7 @@
           <w:lang w:eastAsia="en-IN"/>
         </w:rPr>
       </w:pPr>
-      <w:hyperlink r:id="rId33" w:history="1">
+      <w:hyperlink r:id="rId34" w:history="1">
         <w:r>
           <w:rPr>
             <w:rStyle w:val="Hyperlink"/>
@@ -21309,7 +21197,7 @@
           <w:lang w:eastAsia="en-IN"/>
         </w:rPr>
       </w:pPr>
-      <w:hyperlink r:id="rId34" w:history="1">
+      <w:hyperlink r:id="rId35" w:history="1">
         <w:r>
           <w:rPr>
             <w:rStyle w:val="Hyperlink"/>
@@ -21335,7 +21223,7 @@
           <w:lang w:eastAsia="en-IN"/>
         </w:rPr>
       </w:pPr>
-      <w:hyperlink r:id="rId35" w:history="1">
+      <w:hyperlink r:id="rId36" w:history="1">
         <w:r>
           <w:rPr>
             <w:rStyle w:val="Hyperlink"/>
@@ -21385,7 +21273,7 @@
           <w:lang w:eastAsia="en-IN"/>
         </w:rPr>
       </w:pPr>
-      <w:hyperlink r:id="rId36" w:history="1">
+      <w:hyperlink r:id="rId37" w:history="1">
         <w:r>
           <w:rPr>
             <w:rStyle w:val="Hyperlink"/>
@@ -21411,7 +21299,7 @@
           <w:lang w:eastAsia="en-IN"/>
         </w:rPr>
       </w:pPr>
-      <w:hyperlink r:id="rId37" w:history="1">
+      <w:hyperlink r:id="rId38" w:history="1">
         <w:r>
           <w:rPr>
             <w:rStyle w:val="Hyperlink"/>
@@ -21438,7 +21326,7 @@
           <w:lang w:eastAsia="en-IN"/>
         </w:rPr>
       </w:pPr>
-      <w:hyperlink r:id="rId38" w:history="1">
+      <w:hyperlink r:id="rId39" w:history="1">
         <w:r>
           <w:rPr>
             <w:rStyle w:val="Hyperlink"/>
@@ -21453,11 +21341,11 @@
       <w:pPr>
         <w:pStyle w:val="Heading2"/>
       </w:pPr>
-      <w:bookmarkStart w:id="133" w:name="_Toc359930733"/>
+      <w:bookmarkStart w:id="128" w:name="_Toc359930733"/>
       <w:r>
         <w:t>Books</w:t>
       </w:r>
-      <w:bookmarkEnd w:id="133"/>
+      <w:bookmarkEnd w:id="128"/>
     </w:p>
     <w:p/>
     <w:p>
@@ -21618,29 +21506,15 @@
       </w:r>
     </w:p>
     <w:p>
-      <w:pPr>
-        <w:sectPr>
-          <w:type w:val="continuous"/>
-          <w:pgSz w:w="12240" w:h="15840"/>
-          <w:pgMar w:top="1440" w:right="1440" w:bottom="1440" w:left="1440" w:header="720" w:footer="720" w:gutter="0"/>
-          <w:pgBorders w:offsetFrom="page">
-            <w:top w:val="single" w:sz="4" w:space="24" w:color="auto"/>
-            <w:left w:val="single" w:sz="4" w:space="24" w:color="auto"/>
-            <w:bottom w:val="single" w:sz="4" w:space="24" w:color="auto"/>
-            <w:right w:val="single" w:sz="4" w:space="24" w:color="auto"/>
-          </w:pgBorders>
-          <w:cols w:space="720"/>
-          <w:docGrid w:linePitch="360"/>
-        </w:sectPr>
-      </w:pPr>
       <w:r>
         <w:t xml:space="preserve">                        </w:t>
       </w:r>
       <w:r>
         <w:t xml:space="preserve">                  ----------------------------- Thank You-------------------------</w:t>
       </w:r>
-    </w:p>
-    <w:p/>
+      <w:bookmarkStart w:id="129" w:name="_GoBack"/>
+      <w:bookmarkEnd w:id="129"/>
+    </w:p>
     <w:sectPr>
       <w:type w:val="continuous"/>
       <w:pgSz w:w="12240" w:h="15840"/>
@@ -21747,7 +21621,7 @@
         <w:rStyle w:val="PageNumber"/>
         <w:noProof/>
       </w:rPr>
-      <w:t>20</w:t>
+      <w:t>24</w:t>
     </w:r>
     <w:r>
       <w:rPr>
@@ -21822,21 +21696,21 @@
         <v:path o:extrusionok="f" gradientshapeok="t" o:connecttype="rect"/>
         <o:lock v:ext="edit" aspectratio="t"/>
       </v:shapetype>
-      <v:shape id="_x0000_i1044" type="#_x0000_t75" style="width:12pt;height:10.5pt" o:bullet="t">
+      <v:shape id="_x0000_i1074" type="#_x0000_t75" style="width:12pt;height:10.5pt" o:bullet="t">
         <v:imagedata r:id="rId1" o:title="bullet1"/>
       </v:shape>
     </w:pict>
   </w:numPicBullet>
   <w:numPicBullet w:numPicBulletId="1">
     <w:pict>
-      <v:shape id="_x0000_i1045" type="#_x0000_t75" style="width:12pt;height:10.5pt" o:bullet="t">
+      <v:shape id="_x0000_i1075" type="#_x0000_t75" style="width:12pt;height:10.5pt" o:bullet="t">
         <v:imagedata r:id="rId2" o:title="bullet2"/>
       </v:shape>
     </w:pict>
   </w:numPicBullet>
   <w:numPicBullet w:numPicBulletId="2">
     <w:pict>
-      <v:shape id="_x0000_i1046" type="#_x0000_t75" style="width:12pt;height:10.5pt" o:bullet="t">
+      <v:shape id="_x0000_i1076" type="#_x0000_t75" style="width:12pt;height:10.5pt" o:bullet="t">
         <v:imagedata r:id="rId3" o:title="bullet3"/>
       </v:shape>
     </w:pict>
@@ -26607,7 +26481,7 @@
 </file>
 
 <file path=customXml/itemProps2.xml><?xml version="1.0" encoding="utf-8"?>
-<ds:datastoreItem xmlns:ds="http://schemas.openxmlformats.org/officeDocument/2006/customXml" ds:itemID="{A6F0672F-F567-43F2-96C0-5A5CED1AF591}">
+<ds:datastoreItem xmlns:ds="http://schemas.openxmlformats.org/officeDocument/2006/customXml" ds:itemID="{DDEF9F05-5D39-4249-ACB9-73407F8C46CB}">
   <ds:schemaRefs>
     <ds:schemaRef ds:uri="http://schemas.openxmlformats.org/officeDocument/2006/bibliography"/>
   </ds:schemaRefs>

</xml_diff>